<commit_message>
spring boot with data
</commit_message>
<xml_diff>
--- a/Spring and React.docx
+++ b/Spring and React.docx
@@ -360,25 +360,7 @@
           <w:szCs w:val="24"/>
         </w:rPr>
         <w:br/>
-        <w:t xml:space="preserve">   public void m1() </w:t>
-      </w:r>
-      <w:proofErr w:type="gramStart"/>
-      <w:r>
-        <w:rPr>
-          <w:rFonts w:ascii="Franklin Gothic Book" w:hAnsi="Franklin Gothic Book"/>
-          <w:sz w:val="24"/>
-          <w:szCs w:val="24"/>
-        </w:rPr>
-        <w:t>{ …</w:t>
-      </w:r>
-      <w:proofErr w:type="gramEnd"/>
-      <w:r>
-        <w:rPr>
-          <w:rFonts w:ascii="Franklin Gothic Book" w:hAnsi="Franklin Gothic Book"/>
-          <w:sz w:val="24"/>
-          <w:szCs w:val="24"/>
-        </w:rPr>
-        <w:t xml:space="preserve"> }</w:t>
+        <w:t xml:space="preserve">   public void m1() { … }</w:t>
       </w:r>
       <w:r>
         <w:rPr>
@@ -543,25 +525,7 @@
           <w:sz w:val="24"/>
           <w:szCs w:val="24"/>
         </w:rPr>
-        <w:t xml:space="preserve">A a1 = new </w:t>
-      </w:r>
-      <w:proofErr w:type="gramStart"/>
-      <w:r>
-        <w:rPr>
-          <w:rFonts w:ascii="Franklin Gothic Book" w:hAnsi="Franklin Gothic Book"/>
-          <w:sz w:val="24"/>
-          <w:szCs w:val="24"/>
-        </w:rPr>
-        <w:t>B(</w:t>
-      </w:r>
-      <w:proofErr w:type="gramEnd"/>
-      <w:r>
-        <w:rPr>
-          <w:rFonts w:ascii="Franklin Gothic Book" w:hAnsi="Franklin Gothic Book"/>
-          <w:sz w:val="24"/>
-          <w:szCs w:val="24"/>
-        </w:rPr>
-        <w:t>);</w:t>
+        <w:t>A a1 = new B();</w:t>
       </w:r>
       <w:r>
         <w:rPr>
@@ -639,25 +603,7 @@
           <w:sz w:val="24"/>
           <w:szCs w:val="24"/>
         </w:rPr>
-        <w:t xml:space="preserve">A a1 = </w:t>
-      </w:r>
-      <w:proofErr w:type="gramStart"/>
-      <w:r>
-        <w:rPr>
-          <w:rFonts w:ascii="Franklin Gothic Book" w:hAnsi="Franklin Gothic Book"/>
-          <w:sz w:val="24"/>
-          <w:szCs w:val="24"/>
-        </w:rPr>
-        <w:t>Z.getInstance</w:t>
-      </w:r>
-      <w:proofErr w:type="gramEnd"/>
-      <w:r>
-        <w:rPr>
-          <w:rFonts w:ascii="Franklin Gothic Book" w:hAnsi="Franklin Gothic Book"/>
-          <w:sz w:val="24"/>
-          <w:szCs w:val="24"/>
-        </w:rPr>
-        <w:t xml:space="preserve">(); // </w:t>
+        <w:t xml:space="preserve">A a1 = Z.getInstance(); // </w:t>
       </w:r>
       <w:r>
         <w:rPr>
@@ -927,25 +873,7 @@
           <w:sz w:val="24"/>
           <w:szCs w:val="24"/>
         </w:rPr>
-        <w:t xml:space="preserve"> – </w:t>
-      </w:r>
-      <w:proofErr w:type="gramStart"/>
-      <w:r>
-        <w:rPr>
-          <w:rFonts w:ascii="Franklin Gothic Book" w:hAnsi="Franklin Gothic Book"/>
-          <w:sz w:val="24"/>
-          <w:szCs w:val="24"/>
-        </w:rPr>
-        <w:t>add(</w:t>
-      </w:r>
-      <w:proofErr w:type="gramEnd"/>
-      <w:r>
-        <w:rPr>
-          <w:rFonts w:ascii="Franklin Gothic Book" w:hAnsi="Franklin Gothic Book"/>
-          <w:sz w:val="24"/>
-          <w:szCs w:val="24"/>
-        </w:rPr>
-        <w:t>), remove(), size(), clear(), iterator()</w:t>
+        <w:t xml:space="preserve"> – add(), remove(), size(), clear(), iterator()</w:t>
       </w:r>
       <w:r>
         <w:rPr>
@@ -1070,25 +998,7 @@
           <w:sz w:val="24"/>
           <w:szCs w:val="24"/>
         </w:rPr>
-        <w:t xml:space="preserve">public int </w:t>
-      </w:r>
-      <w:proofErr w:type="gramStart"/>
-      <w:r>
-        <w:rPr>
-          <w:rFonts w:ascii="Franklin Gothic Book" w:hAnsi="Franklin Gothic Book"/>
-          <w:sz w:val="24"/>
-          <w:szCs w:val="24"/>
-        </w:rPr>
-        <w:t>compareTo(</w:t>
-      </w:r>
-      <w:proofErr w:type="gramEnd"/>
-      <w:r>
-        <w:rPr>
-          <w:rFonts w:ascii="Franklin Gothic Book" w:hAnsi="Franklin Gothic Book"/>
-          <w:sz w:val="24"/>
-          <w:szCs w:val="24"/>
-        </w:rPr>
-        <w:t>T t);</w:t>
+        <w:t>public int compareTo(T t);</w:t>
       </w:r>
     </w:p>
     <w:p>
@@ -1193,25 +1103,7 @@
           <w:szCs w:val="24"/>
         </w:rPr>
         <w:br/>
-        <w:t xml:space="preserve">    public int </w:t>
-      </w:r>
-      <w:proofErr w:type="gramStart"/>
-      <w:r>
-        <w:rPr>
-          <w:rFonts w:ascii="Franklin Gothic Book" w:hAnsi="Franklin Gothic Book"/>
-          <w:sz w:val="24"/>
-          <w:szCs w:val="24"/>
-        </w:rPr>
-        <w:t>compareTo(</w:t>
-      </w:r>
-      <w:proofErr w:type="gramEnd"/>
-      <w:r>
-        <w:rPr>
-          <w:rFonts w:ascii="Franklin Gothic Book" w:hAnsi="Franklin Gothic Book"/>
-          <w:sz w:val="24"/>
-          <w:szCs w:val="24"/>
-        </w:rPr>
-        <w:t xml:space="preserve">User other) { </w:t>
+        <w:t xml:space="preserve">    public int compareTo(User other) { </w:t>
       </w:r>
       <w:r>
         <w:rPr>
@@ -1302,25 +1194,7 @@
           <w:sz w:val="24"/>
           <w:szCs w:val="24"/>
         </w:rPr>
-        <w:t xml:space="preserve">int </w:t>
-      </w:r>
-      <w:proofErr w:type="gramStart"/>
-      <w:r>
-        <w:rPr>
-          <w:rFonts w:ascii="Franklin Gothic Book" w:hAnsi="Franklin Gothic Book"/>
-          <w:sz w:val="24"/>
-          <w:szCs w:val="24"/>
-        </w:rPr>
-        <w:t>compare(</w:t>
-      </w:r>
-      <w:proofErr w:type="gramEnd"/>
-      <w:r>
-        <w:rPr>
-          <w:rFonts w:ascii="Franklin Gothic Book" w:hAnsi="Franklin Gothic Book"/>
-          <w:sz w:val="24"/>
-          <w:szCs w:val="24"/>
-        </w:rPr>
-        <w:t>x, y)</w:t>
+        <w:t>int compare(x, y)</w:t>
       </w:r>
     </w:p>
     <w:p>
@@ -1374,25 +1248,7 @@
           <w:szCs w:val="24"/>
         </w:rPr>
         <w:tab/>
-        <w:t xml:space="preserve">public int </w:t>
-      </w:r>
-      <w:proofErr w:type="gramStart"/>
-      <w:r>
-        <w:rPr>
-          <w:rFonts w:ascii="Franklin Gothic Book" w:hAnsi="Franklin Gothic Book"/>
-          <w:sz w:val="24"/>
-          <w:szCs w:val="24"/>
-        </w:rPr>
-        <w:t>compare(</w:t>
-      </w:r>
-      <w:proofErr w:type="gramEnd"/>
-      <w:r>
-        <w:rPr>
-          <w:rFonts w:ascii="Franklin Gothic Book" w:hAnsi="Franklin Gothic Book"/>
-          <w:sz w:val="24"/>
-          <w:szCs w:val="24"/>
-        </w:rPr>
-        <w:t>User u1, User u2) { ... }</w:t>
+        <w:t>public int compare(User u1, User u2) { ... }</w:t>
       </w:r>
     </w:p>
     <w:p>
@@ -1444,25 +1300,7 @@
           <w:szCs w:val="24"/>
         </w:rPr>
         <w:tab/>
-        <w:t xml:space="preserve">public int </w:t>
-      </w:r>
-      <w:proofErr w:type="gramStart"/>
-      <w:r>
-        <w:rPr>
-          <w:rFonts w:ascii="Franklin Gothic Book" w:hAnsi="Franklin Gothic Book"/>
-          <w:sz w:val="24"/>
-          <w:szCs w:val="24"/>
-        </w:rPr>
-        <w:t>compare(</w:t>
-      </w:r>
-      <w:proofErr w:type="gramEnd"/>
-      <w:r>
-        <w:rPr>
-          <w:rFonts w:ascii="Franklin Gothic Book" w:hAnsi="Franklin Gothic Book"/>
-          <w:sz w:val="24"/>
-          <w:szCs w:val="24"/>
-        </w:rPr>
-        <w:t>User u1, User u2) { ... }</w:t>
+        <w:t>public int compare(User u1, User u2) { ... }</w:t>
       </w:r>
     </w:p>
     <w:p>
@@ -1496,60 +1334,24 @@
           <w:sz w:val="24"/>
           <w:szCs w:val="24"/>
         </w:rPr>
-        <w:t xml:space="preserve">Set s1 = new </w:t>
-      </w:r>
-      <w:proofErr w:type="gramStart"/>
-      <w:r>
-        <w:rPr>
-          <w:rFonts w:ascii="Franklin Gothic Book" w:hAnsi="Franklin Gothic Book"/>
-          <w:sz w:val="24"/>
-          <w:szCs w:val="24"/>
-        </w:rPr>
-        <w:t>TreeSet(</w:t>
-      </w:r>
-      <w:proofErr w:type="gramEnd"/>
-      <w:r>
-        <w:rPr>
-          <w:rFonts w:ascii="Franklin Gothic Book" w:hAnsi="Franklin Gothic Book"/>
-          <w:sz w:val="24"/>
-          <w:szCs w:val="24"/>
-        </w:rPr>
-        <w:t>new SortByName());</w:t>
-      </w:r>
-    </w:p>
-    <w:p>
-      <w:pPr>
-        <w:rPr>
-          <w:rFonts w:ascii="Franklin Gothic Book" w:hAnsi="Franklin Gothic Book"/>
-          <w:sz w:val="24"/>
-          <w:szCs w:val="24"/>
-        </w:rPr>
-      </w:pPr>
-      <w:r>
-        <w:rPr>
-          <w:rFonts w:ascii="Franklin Gothic Book" w:hAnsi="Franklin Gothic Book"/>
-          <w:sz w:val="24"/>
-          <w:szCs w:val="24"/>
-        </w:rPr>
-        <w:t xml:space="preserve">Set s2= new </w:t>
-      </w:r>
-      <w:proofErr w:type="gramStart"/>
-      <w:r>
-        <w:rPr>
-          <w:rFonts w:ascii="Franklin Gothic Book" w:hAnsi="Franklin Gothic Book"/>
-          <w:sz w:val="24"/>
-          <w:szCs w:val="24"/>
-        </w:rPr>
-        <w:t>TreeSet(</w:t>
-      </w:r>
-      <w:proofErr w:type="gramEnd"/>
-      <w:r>
-        <w:rPr>
-          <w:rFonts w:ascii="Franklin Gothic Book" w:hAnsi="Franklin Gothic Book"/>
-          <w:sz w:val="24"/>
-          <w:szCs w:val="24"/>
-        </w:rPr>
-        <w:t>new SortById());</w:t>
+        <w:t>Set s1 = new TreeSet(new SortByName());</w:t>
+      </w:r>
+    </w:p>
+    <w:p>
+      <w:pPr>
+        <w:rPr>
+          <w:rFonts w:ascii="Franklin Gothic Book" w:hAnsi="Franklin Gothic Book"/>
+          <w:sz w:val="24"/>
+          <w:szCs w:val="24"/>
+        </w:rPr>
+      </w:pPr>
+      <w:r>
+        <w:rPr>
+          <w:rFonts w:ascii="Franklin Gothic Book" w:hAnsi="Franklin Gothic Book"/>
+          <w:sz w:val="24"/>
+          <w:szCs w:val="24"/>
+        </w:rPr>
+        <w:t>Set s2= new TreeSet(new SortById());</w:t>
       </w:r>
     </w:p>
     <w:p>
@@ -1601,25 +1403,7 @@
           <w:sz w:val="24"/>
           <w:szCs w:val="24"/>
         </w:rPr>
-        <w:t>Comparator&lt;User&gt; c1 = new Comparator&lt;User</w:t>
-      </w:r>
-      <w:proofErr w:type="gramStart"/>
-      <w:r>
-        <w:rPr>
-          <w:rFonts w:ascii="Franklin Gothic Book" w:hAnsi="Franklin Gothic Book"/>
-          <w:sz w:val="24"/>
-          <w:szCs w:val="24"/>
-        </w:rPr>
-        <w:t>&gt;(</w:t>
-      </w:r>
-      <w:proofErr w:type="gramEnd"/>
-      <w:r>
-        <w:rPr>
-          <w:rFonts w:ascii="Franklin Gothic Book" w:hAnsi="Franklin Gothic Book"/>
-          <w:sz w:val="24"/>
-          <w:szCs w:val="24"/>
-        </w:rPr>
-        <w:t xml:space="preserve">) { </w:t>
+        <w:t xml:space="preserve">Comparator&lt;User&gt; c1 = new Comparator&lt;User&gt;() { </w:t>
       </w:r>
     </w:p>
     <w:p>
@@ -1637,25 +1421,7 @@
           <w:szCs w:val="24"/>
         </w:rPr>
         <w:tab/>
-        <w:t xml:space="preserve">public int </w:t>
-      </w:r>
-      <w:proofErr w:type="gramStart"/>
-      <w:r>
-        <w:rPr>
-          <w:rFonts w:ascii="Franklin Gothic Book" w:hAnsi="Franklin Gothic Book"/>
-          <w:sz w:val="24"/>
-          <w:szCs w:val="24"/>
-        </w:rPr>
-        <w:t>compare(</w:t>
-      </w:r>
-      <w:proofErr w:type="gramEnd"/>
-      <w:r>
-        <w:rPr>
-          <w:rFonts w:ascii="Franklin Gothic Book" w:hAnsi="Franklin Gothic Book"/>
-          <w:sz w:val="24"/>
-          <w:szCs w:val="24"/>
-        </w:rPr>
-        <w:t>User u1, User u2) { ... }</w:t>
+        <w:t>public int compare(User u1, User u2) { ... }</w:t>
       </w:r>
     </w:p>
     <w:p>
@@ -1698,25 +1464,7 @@
           <w:sz w:val="24"/>
           <w:szCs w:val="24"/>
         </w:rPr>
-        <w:t>Comparator&lt;User&gt; c2 = new Comparator&lt;User</w:t>
-      </w:r>
-      <w:proofErr w:type="gramStart"/>
-      <w:r>
-        <w:rPr>
-          <w:rFonts w:ascii="Franklin Gothic Book" w:hAnsi="Franklin Gothic Book"/>
-          <w:sz w:val="24"/>
-          <w:szCs w:val="24"/>
-        </w:rPr>
-        <w:t>&gt;(</w:t>
-      </w:r>
-      <w:proofErr w:type="gramEnd"/>
-      <w:r>
-        <w:rPr>
-          <w:rFonts w:ascii="Franklin Gothic Book" w:hAnsi="Franklin Gothic Book"/>
-          <w:sz w:val="24"/>
-          <w:szCs w:val="24"/>
-        </w:rPr>
-        <w:t xml:space="preserve">) { </w:t>
+        <w:t xml:space="preserve">Comparator&lt;User&gt; c2 = new Comparator&lt;User&gt;() { </w:t>
       </w:r>
     </w:p>
     <w:p>
@@ -1734,25 +1482,7 @@
           <w:szCs w:val="24"/>
         </w:rPr>
         <w:tab/>
-        <w:t xml:space="preserve">public int </w:t>
-      </w:r>
-      <w:proofErr w:type="gramStart"/>
-      <w:r>
-        <w:rPr>
-          <w:rFonts w:ascii="Franklin Gothic Book" w:hAnsi="Franklin Gothic Book"/>
-          <w:sz w:val="24"/>
-          <w:szCs w:val="24"/>
-        </w:rPr>
-        <w:t>compare(</w:t>
-      </w:r>
-      <w:proofErr w:type="gramEnd"/>
-      <w:r>
-        <w:rPr>
-          <w:rFonts w:ascii="Franklin Gothic Book" w:hAnsi="Franklin Gothic Book"/>
-          <w:sz w:val="24"/>
-          <w:szCs w:val="24"/>
-        </w:rPr>
-        <w:t>User u1, User u2) { ... }</w:t>
+        <w:t>public int compare(User u1, User u2) { ... }</w:t>
       </w:r>
     </w:p>
     <w:p>
@@ -1820,95 +1550,41 @@
           <w:sz w:val="24"/>
           <w:szCs w:val="24"/>
         </w:rPr>
-        <w:t xml:space="preserve">// lambda </w:t>
-      </w:r>
-      <w:proofErr w:type="gramStart"/>
-      <w:r>
-        <w:rPr>
-          <w:rFonts w:ascii="Franklin Gothic Book" w:hAnsi="Franklin Gothic Book"/>
-          <w:sz w:val="24"/>
-          <w:szCs w:val="24"/>
-        </w:rPr>
-        <w:t>expression :</w:t>
-      </w:r>
-      <w:proofErr w:type="gramEnd"/>
-      <w:r>
-        <w:rPr>
-          <w:rFonts w:ascii="Franklin Gothic Book" w:hAnsi="Franklin Gothic Book"/>
-          <w:sz w:val="24"/>
-          <w:szCs w:val="24"/>
-        </w:rPr>
-        <w:t xml:space="preserve"> interface having only one abstract method</w:t>
-      </w:r>
-    </w:p>
-    <w:p>
-      <w:pPr>
-        <w:rPr>
-          <w:rFonts w:ascii="Franklin Gothic Book" w:hAnsi="Franklin Gothic Book"/>
-          <w:sz w:val="24"/>
-          <w:szCs w:val="24"/>
-        </w:rPr>
-      </w:pPr>
-      <w:r>
-        <w:rPr>
-          <w:rFonts w:ascii="Franklin Gothic Book" w:hAnsi="Franklin Gothic Book"/>
-          <w:sz w:val="24"/>
-          <w:szCs w:val="24"/>
-        </w:rPr>
-        <w:t xml:space="preserve">Comparator&lt;User&gt; c3 </w:t>
-      </w:r>
-      <w:proofErr w:type="gramStart"/>
-      <w:r>
-        <w:rPr>
-          <w:rFonts w:ascii="Franklin Gothic Book" w:hAnsi="Franklin Gothic Book"/>
-          <w:sz w:val="24"/>
-          <w:szCs w:val="24"/>
-        </w:rPr>
-        <w:t>=  (</w:t>
-      </w:r>
-      <w:proofErr w:type="gramEnd"/>
-      <w:r>
-        <w:rPr>
-          <w:rFonts w:ascii="Franklin Gothic Book" w:hAnsi="Franklin Gothic Book"/>
-          <w:sz w:val="24"/>
-          <w:szCs w:val="24"/>
-        </w:rPr>
-        <w:t xml:space="preserve"> u1, u2 ) -&gt; { return Integer.compare(u1.id, u2.id) }</w:t>
-      </w:r>
-    </w:p>
-    <w:p>
-      <w:pPr>
-        <w:rPr>
-          <w:rFonts w:ascii="Franklin Gothic Book" w:hAnsi="Franklin Gothic Book"/>
-          <w:sz w:val="24"/>
-          <w:szCs w:val="24"/>
-        </w:rPr>
-      </w:pPr>
-      <w:r>
-        <w:rPr>
-          <w:rFonts w:ascii="Franklin Gothic Book" w:hAnsi="Franklin Gothic Book"/>
-          <w:sz w:val="24"/>
-          <w:szCs w:val="24"/>
-        </w:rPr>
-        <w:t xml:space="preserve">Comparator&lt;User&gt; c4 </w:t>
-      </w:r>
-      <w:proofErr w:type="gramStart"/>
-      <w:r>
-        <w:rPr>
-          <w:rFonts w:ascii="Franklin Gothic Book" w:hAnsi="Franklin Gothic Book"/>
-          <w:sz w:val="24"/>
-          <w:szCs w:val="24"/>
-        </w:rPr>
-        <w:t>=  (</w:t>
-      </w:r>
-      <w:proofErr w:type="gramEnd"/>
-      <w:r>
-        <w:rPr>
-          <w:rFonts w:ascii="Franklin Gothic Book" w:hAnsi="Franklin Gothic Book"/>
-          <w:sz w:val="24"/>
-          <w:szCs w:val="24"/>
-        </w:rPr>
-        <w:t xml:space="preserve"> u1, u2 ) -&gt;  Integer.compare(u1.id, u2.id) // </w:t>
+        <w:t>// lambda expression : interface having only one abstract method</w:t>
+      </w:r>
+    </w:p>
+    <w:p>
+      <w:pPr>
+        <w:rPr>
+          <w:rFonts w:ascii="Franklin Gothic Book" w:hAnsi="Franklin Gothic Book"/>
+          <w:sz w:val="24"/>
+          <w:szCs w:val="24"/>
+        </w:rPr>
+      </w:pPr>
+      <w:r>
+        <w:rPr>
+          <w:rFonts w:ascii="Franklin Gothic Book" w:hAnsi="Franklin Gothic Book"/>
+          <w:sz w:val="24"/>
+          <w:szCs w:val="24"/>
+        </w:rPr>
+        <w:t>Comparator&lt;User&gt; c3 =  ( u1, u2 ) -&gt; { return Integer.compare(u1.id, u2.id) }</w:t>
+      </w:r>
+    </w:p>
+    <w:p>
+      <w:pPr>
+        <w:rPr>
+          <w:rFonts w:ascii="Franklin Gothic Book" w:hAnsi="Franklin Gothic Book"/>
+          <w:sz w:val="24"/>
+          <w:szCs w:val="24"/>
+        </w:rPr>
+      </w:pPr>
+      <w:r>
+        <w:rPr>
+          <w:rFonts w:ascii="Franklin Gothic Book" w:hAnsi="Franklin Gothic Book"/>
+          <w:sz w:val="24"/>
+          <w:szCs w:val="24"/>
+        </w:rPr>
+        <w:t xml:space="preserve">Comparator&lt;User&gt; c4 =  ( u1, u2 ) -&gt;  Integer.compare(u1.id, u2.id) // </w:t>
       </w:r>
     </w:p>
     <w:p>
@@ -1976,25 +1652,7 @@
           <w:szCs w:val="24"/>
         </w:rPr>
         <w:tab/>
-        <w:t xml:space="preserve">public int </w:t>
-      </w:r>
-      <w:proofErr w:type="gramStart"/>
-      <w:r>
-        <w:rPr>
-          <w:rFonts w:ascii="Franklin Gothic Book" w:hAnsi="Franklin Gothic Book"/>
-          <w:sz w:val="24"/>
-          <w:szCs w:val="24"/>
-        </w:rPr>
-        <w:t>compare(</w:t>
-      </w:r>
-      <w:proofErr w:type="gramEnd"/>
-      <w:r>
-        <w:rPr>
-          <w:rFonts w:ascii="Franklin Gothic Book" w:hAnsi="Franklin Gothic Book"/>
-          <w:sz w:val="24"/>
-          <w:szCs w:val="24"/>
-        </w:rPr>
-        <w:t xml:space="preserve">User u1, User u2) { </w:t>
+        <w:t xml:space="preserve">public int compare(User u1, User u2) { </w:t>
       </w:r>
     </w:p>
     <w:p>
@@ -2155,25 +1813,7 @@
           <w:sz w:val="24"/>
           <w:szCs w:val="24"/>
         </w:rPr>
-        <w:t xml:space="preserve">Set&lt;User&gt; set = new </w:t>
-      </w:r>
-      <w:proofErr w:type="gramStart"/>
-      <w:r>
-        <w:rPr>
-          <w:rFonts w:ascii="Franklin Gothic Book" w:hAnsi="Franklin Gothic Book"/>
-          <w:sz w:val="24"/>
-          <w:szCs w:val="24"/>
-        </w:rPr>
-        <w:t>TreeSet( (</w:t>
-      </w:r>
-      <w:proofErr w:type="gramEnd"/>
-      <w:r>
-        <w:rPr>
-          <w:rFonts w:ascii="Franklin Gothic Book" w:hAnsi="Franklin Gothic Book"/>
-          <w:sz w:val="24"/>
-          <w:szCs w:val="24"/>
-        </w:rPr>
-        <w:t>u1, u2) -&gt; Integer.compare(u1.id, u2.id) );</w:t>
+        <w:t>Set&lt;User&gt; set = new TreeSet( (u1, u2) -&gt; Integer.compare(u1.id, u2.id) );</w:t>
       </w:r>
     </w:p>
     <w:p>
@@ -2313,25 +1953,7 @@
           <w:sz w:val="24"/>
           <w:szCs w:val="24"/>
         </w:rPr>
-        <w:t xml:space="preserve">public void </w:t>
-      </w:r>
-      <w:proofErr w:type="gramStart"/>
-      <w:r>
-        <w:rPr>
-          <w:rFonts w:ascii="Franklin Gothic Book" w:hAnsi="Franklin Gothic Book"/>
-          <w:sz w:val="24"/>
-          <w:szCs w:val="24"/>
-        </w:rPr>
-        <w:t>test(</w:t>
-      </w:r>
-      <w:proofErr w:type="gramEnd"/>
-      <w:r>
-        <w:rPr>
-          <w:rFonts w:ascii="Franklin Gothic Book" w:hAnsi="Franklin Gothic Book"/>
-          <w:sz w:val="24"/>
-          <w:szCs w:val="24"/>
-        </w:rPr>
-        <w:t xml:space="preserve">X x) { </w:t>
+        <w:t xml:space="preserve">public void test(X x) { </w:t>
       </w:r>
       <w:r>
         <w:rPr>
@@ -2359,23 +1981,13 @@
           <w:szCs w:val="24"/>
         </w:rPr>
       </w:pPr>
-      <w:proofErr w:type="gramStart"/>
-      <w:r>
-        <w:rPr>
-          <w:rFonts w:ascii="Franklin Gothic Book" w:hAnsi="Franklin Gothic Book"/>
-          <w:sz w:val="24"/>
-          <w:szCs w:val="24"/>
-        </w:rPr>
-        <w:t>test( lambda</w:t>
-      </w:r>
-      <w:proofErr w:type="gramEnd"/>
-      <w:r>
-        <w:rPr>
-          <w:rFonts w:ascii="Franklin Gothic Book" w:hAnsi="Franklin Gothic Book"/>
-          <w:sz w:val="24"/>
-          <w:szCs w:val="24"/>
-        </w:rPr>
-        <w:t xml:space="preserve"> expression );</w:t>
+      <w:r>
+        <w:rPr>
+          <w:rFonts w:ascii="Franklin Gothic Book" w:hAnsi="Franklin Gothic Book"/>
+          <w:sz w:val="24"/>
+          <w:szCs w:val="24"/>
+        </w:rPr>
+        <w:t>test( lambda expression );</w:t>
       </w:r>
     </w:p>
     <w:p>
@@ -2521,25 +2133,7 @@
                 <w:sz w:val="24"/>
                 <w:szCs w:val="24"/>
               </w:rPr>
-              <w:t xml:space="preserve">int </w:t>
-            </w:r>
-            <w:proofErr w:type="gramStart"/>
-            <w:r>
-              <w:rPr>
-                <w:rFonts w:ascii="Franklin Gothic Book" w:hAnsi="Franklin Gothic Book"/>
-                <w:sz w:val="24"/>
-                <w:szCs w:val="24"/>
-              </w:rPr>
-              <w:t>compare(</w:t>
-            </w:r>
-            <w:proofErr w:type="gramEnd"/>
-            <w:r>
-              <w:rPr>
-                <w:rFonts w:ascii="Franklin Gothic Book" w:hAnsi="Franklin Gothic Book"/>
-                <w:sz w:val="24"/>
-                <w:szCs w:val="24"/>
-              </w:rPr>
-              <w:t>x, y)</w:t>
+              <w:t>int compare(x, y)</w:t>
             </w:r>
           </w:p>
         </w:tc>
@@ -2607,25 +2201,7 @@
                 <w:sz w:val="24"/>
                 <w:szCs w:val="24"/>
               </w:rPr>
-              <w:t xml:space="preserve">boolean </w:t>
-            </w:r>
-            <w:proofErr w:type="gramStart"/>
-            <w:r>
-              <w:rPr>
-                <w:rFonts w:ascii="Franklin Gothic Book" w:hAnsi="Franklin Gothic Book"/>
-                <w:sz w:val="24"/>
-                <w:szCs w:val="24"/>
-              </w:rPr>
-              <w:t>test(</w:t>
-            </w:r>
-            <w:proofErr w:type="gramEnd"/>
-            <w:r>
-              <w:rPr>
-                <w:rFonts w:ascii="Franklin Gothic Book" w:hAnsi="Franklin Gothic Book"/>
-                <w:sz w:val="24"/>
-                <w:szCs w:val="24"/>
-              </w:rPr>
-              <w:t>T t)</w:t>
+              <w:t>boolean test(T t)</w:t>
             </w:r>
           </w:p>
         </w:tc>
@@ -2693,25 +2269,7 @@
                 <w:sz w:val="24"/>
                 <w:szCs w:val="24"/>
               </w:rPr>
-              <w:t xml:space="preserve">void </w:t>
-            </w:r>
-            <w:proofErr w:type="gramStart"/>
-            <w:r>
-              <w:rPr>
-                <w:rFonts w:ascii="Franklin Gothic Book" w:hAnsi="Franklin Gothic Book"/>
-                <w:sz w:val="24"/>
-                <w:szCs w:val="24"/>
-              </w:rPr>
-              <w:t>accept(</w:t>
-            </w:r>
-            <w:proofErr w:type="gramEnd"/>
-            <w:r>
-              <w:rPr>
-                <w:rFonts w:ascii="Franklin Gothic Book" w:hAnsi="Franklin Gothic Book"/>
-                <w:sz w:val="24"/>
-                <w:szCs w:val="24"/>
-              </w:rPr>
-              <w:t>T t)</w:t>
+              <w:t>void accept(T t)</w:t>
             </w:r>
           </w:p>
         </w:tc>
@@ -2779,25 +2337,7 @@
                 <w:sz w:val="24"/>
                 <w:szCs w:val="24"/>
               </w:rPr>
-              <w:t xml:space="preserve">T </w:t>
-            </w:r>
-            <w:proofErr w:type="gramStart"/>
-            <w:r>
-              <w:rPr>
-                <w:rFonts w:ascii="Franklin Gothic Book" w:hAnsi="Franklin Gothic Book"/>
-                <w:sz w:val="24"/>
-                <w:szCs w:val="24"/>
-              </w:rPr>
-              <w:t>apply(</w:t>
-            </w:r>
-            <w:proofErr w:type="gramEnd"/>
-            <w:r>
-              <w:rPr>
-                <w:rFonts w:ascii="Franklin Gothic Book" w:hAnsi="Franklin Gothic Book"/>
-                <w:sz w:val="24"/>
-                <w:szCs w:val="24"/>
-              </w:rPr>
-              <w:t>T t)</w:t>
+              <w:t>T apply(T t)</w:t>
             </w:r>
           </w:p>
         </w:tc>
@@ -2856,23 +2396,13 @@
           <w:szCs w:val="24"/>
         </w:rPr>
       </w:pPr>
-      <w:proofErr w:type="gramStart"/>
-      <w:r>
-        <w:rPr>
-          <w:rFonts w:ascii="Franklin Gothic Book" w:hAnsi="Franklin Gothic Book"/>
-          <w:sz w:val="24"/>
-          <w:szCs w:val="24"/>
-        </w:rPr>
-        <w:t>filter(</w:t>
-      </w:r>
-      <w:proofErr w:type="gramEnd"/>
-      <w:r>
-        <w:rPr>
-          <w:rFonts w:ascii="Franklin Gothic Book" w:hAnsi="Franklin Gothic Book"/>
-          <w:sz w:val="24"/>
-          <w:szCs w:val="24"/>
-        </w:rPr>
-        <w:t>Predicate) : filter(t -&gt; t == 2)</w:t>
+      <w:r>
+        <w:rPr>
+          <w:rFonts w:ascii="Franklin Gothic Book" w:hAnsi="Franklin Gothic Book"/>
+          <w:sz w:val="24"/>
+          <w:szCs w:val="24"/>
+        </w:rPr>
+        <w:t>filter(Predicate) : filter(t -&gt; t == 2)</w:t>
       </w:r>
     </w:p>
     <w:p>
@@ -2888,23 +2418,13 @@
           <w:szCs w:val="24"/>
         </w:rPr>
       </w:pPr>
-      <w:proofErr w:type="gramStart"/>
-      <w:r>
-        <w:rPr>
-          <w:rFonts w:ascii="Franklin Gothic Book" w:hAnsi="Franklin Gothic Book"/>
-          <w:sz w:val="24"/>
-          <w:szCs w:val="24"/>
-        </w:rPr>
-        <w:t>forEach(</w:t>
-      </w:r>
-      <w:proofErr w:type="gramEnd"/>
-      <w:r>
-        <w:rPr>
-          <w:rFonts w:ascii="Franklin Gothic Book" w:hAnsi="Franklin Gothic Book"/>
-          <w:sz w:val="24"/>
-          <w:szCs w:val="24"/>
-        </w:rPr>
-        <w:t>Consumer): forEach(t -&gt; System.out.print(t) )</w:t>
+      <w:r>
+        <w:rPr>
+          <w:rFonts w:ascii="Franklin Gothic Book" w:hAnsi="Franklin Gothic Book"/>
+          <w:sz w:val="24"/>
+          <w:szCs w:val="24"/>
+        </w:rPr>
+        <w:t>forEach(Consumer): forEach(t -&gt; System.out.print(t) )</w:t>
       </w:r>
     </w:p>
     <w:p>
@@ -2920,7 +2440,6 @@
           <w:szCs w:val="24"/>
         </w:rPr>
       </w:pPr>
-      <w:proofErr w:type="gramStart"/>
       <w:r>
         <w:rPr>
           <w:rFonts w:ascii="Franklin Gothic Book" w:hAnsi="Franklin Gothic Book"/>
@@ -2943,16 +2462,7 @@
           <w:sz w:val="24"/>
           <w:szCs w:val="24"/>
         </w:rPr>
-        <w:t>(</w:t>
-      </w:r>
-      <w:proofErr w:type="gramEnd"/>
-      <w:r>
-        <w:rPr>
-          <w:rFonts w:ascii="Franklin Gothic Book" w:hAnsi="Franklin Gothic Book"/>
-          <w:sz w:val="24"/>
-          <w:szCs w:val="24"/>
-        </w:rPr>
-        <w:t>Comparator): sort( (x, y) -&gt; intValue )</w:t>
+        <w:t>(Comparator): sort( (x, y) -&gt; intValue )</w:t>
       </w:r>
     </w:p>
     <w:p>
@@ -2968,23 +2478,13 @@
           <w:szCs w:val="24"/>
         </w:rPr>
       </w:pPr>
-      <w:proofErr w:type="gramStart"/>
-      <w:r>
-        <w:rPr>
-          <w:rFonts w:ascii="Franklin Gothic Book" w:hAnsi="Franklin Gothic Book"/>
-          <w:sz w:val="24"/>
-          <w:szCs w:val="24"/>
-        </w:rPr>
-        <w:t>map(</w:t>
-      </w:r>
-      <w:proofErr w:type="gramEnd"/>
-      <w:r>
-        <w:rPr>
-          <w:rFonts w:ascii="Franklin Gothic Book" w:hAnsi="Franklin Gothic Book"/>
-          <w:sz w:val="24"/>
-          <w:szCs w:val="24"/>
-        </w:rPr>
-        <w:t>Function): map(t -&gt; someValue)</w:t>
+      <w:r>
+        <w:rPr>
+          <w:rFonts w:ascii="Franklin Gothic Book" w:hAnsi="Franklin Gothic Book"/>
+          <w:sz w:val="24"/>
+          <w:szCs w:val="24"/>
+        </w:rPr>
+        <w:t>map(Function): map(t -&gt; someValue)</w:t>
       </w:r>
     </w:p>
     <w:p>
@@ -3228,52 +2728,24 @@
           <w:sz w:val="24"/>
           <w:szCs w:val="24"/>
         </w:rPr>
-        <w:t>filter</w:t>
-      </w:r>
-      <w:proofErr w:type="gramStart"/>
-      <w:r>
-        <w:rPr>
-          <w:rFonts w:ascii="Franklin Gothic Book" w:hAnsi="Franklin Gothic Book"/>
-          <w:sz w:val="24"/>
-          <w:szCs w:val="24"/>
-        </w:rPr>
-        <w:t>(..).filter</w:t>
-      </w:r>
-      <w:proofErr w:type="gramEnd"/>
-      <w:r>
-        <w:rPr>
-          <w:rFonts w:ascii="Franklin Gothic Book" w:hAnsi="Franklin Gothic Book"/>
-          <w:sz w:val="24"/>
-          <w:szCs w:val="24"/>
-        </w:rPr>
-        <w:t>(..).filter(…)</w:t>
-      </w:r>
-    </w:p>
-    <w:p>
-      <w:pPr>
-        <w:rPr>
-          <w:rFonts w:ascii="Franklin Gothic Book" w:hAnsi="Franklin Gothic Book"/>
-          <w:sz w:val="24"/>
-          <w:szCs w:val="24"/>
-        </w:rPr>
-      </w:pPr>
-      <w:proofErr w:type="gramStart"/>
-      <w:r>
-        <w:rPr>
-          <w:rFonts w:ascii="Franklin Gothic Book" w:hAnsi="Franklin Gothic Book"/>
-          <w:sz w:val="24"/>
-          <w:szCs w:val="24"/>
-        </w:rPr>
-        <w:t>filter(</w:t>
-      </w:r>
-      <w:proofErr w:type="gramEnd"/>
-      <w:r>
-        <w:rPr>
-          <w:rFonts w:ascii="Franklin Gothic Book" w:hAnsi="Franklin Gothic Book"/>
-          <w:sz w:val="24"/>
-          <w:szCs w:val="24"/>
-        </w:rPr>
-        <w:t>…).map(…).sort(..)</w:t>
+        <w:t>filter(..).filter(..).filter(…)</w:t>
+      </w:r>
+    </w:p>
+    <w:p>
+      <w:pPr>
+        <w:rPr>
+          <w:rFonts w:ascii="Franklin Gothic Book" w:hAnsi="Franklin Gothic Book"/>
+          <w:sz w:val="24"/>
+          <w:szCs w:val="24"/>
+        </w:rPr>
+      </w:pPr>
+      <w:r>
+        <w:rPr>
+          <w:rFonts w:ascii="Franklin Gothic Book" w:hAnsi="Franklin Gothic Book"/>
+          <w:sz w:val="24"/>
+          <w:szCs w:val="24"/>
+        </w:rPr>
+        <w:t>filter(…).map(…).sort(..)</w:t>
       </w:r>
     </w:p>
     <w:p>
@@ -3514,25 +2986,7 @@
           <w:sz w:val="24"/>
           <w:szCs w:val="24"/>
         </w:rPr>
-        <w:t xml:space="preserve">initdb.exe -D pathOfpgsql_data -U </w:t>
-      </w:r>
-      <w:proofErr w:type="gramStart"/>
-      <w:r>
-        <w:rPr>
-          <w:rFonts w:ascii="Franklin Gothic Book" w:hAnsi="Franklin Gothic Book"/>
-          <w:sz w:val="24"/>
-          <w:szCs w:val="24"/>
-        </w:rPr>
-        <w:t>username  -</w:t>
-      </w:r>
-      <w:proofErr w:type="gramEnd"/>
-      <w:r>
-        <w:rPr>
-          <w:rFonts w:ascii="Franklin Gothic Book" w:hAnsi="Franklin Gothic Book"/>
-          <w:sz w:val="24"/>
-          <w:szCs w:val="24"/>
-        </w:rPr>
-        <w:t>W -E UTF8 -A scram-sha-256</w:t>
+        <w:t>initdb.exe -D pathOfpgsql_data -U username  -W -E UTF8 -A scram-sha-256</w:t>
       </w:r>
     </w:p>
     <w:p>
@@ -3818,25 +3272,7 @@
           <w:sz w:val="24"/>
           <w:szCs w:val="24"/>
         </w:rPr>
-        <w:t xml:space="preserve"> </w:t>
-      </w:r>
-      <w:proofErr w:type="gramStart"/>
-      <w:r>
-        <w:rPr>
-          <w:rFonts w:ascii="Franklin Gothic Book" w:hAnsi="Franklin Gothic Book"/>
-          <w:sz w:val="24"/>
-          <w:szCs w:val="24"/>
-        </w:rPr>
-        <w:t>upper(</w:t>
-      </w:r>
-      <w:proofErr w:type="gramEnd"/>
-      <w:r>
-        <w:rPr>
-          <w:rFonts w:ascii="Franklin Gothic Book" w:hAnsi="Franklin Gothic Book"/>
-          <w:sz w:val="24"/>
-          <w:szCs w:val="24"/>
-        </w:rPr>
-        <w:t xml:space="preserve">), lower(), to_date(), sum(), count(), avg() </w:t>
+        <w:t xml:space="preserve"> upper(), lower(), to_date(), sum(), count(), avg() </w:t>
       </w:r>
     </w:p>
     <w:p>
@@ -3966,25 +3402,7 @@
           <w:sz w:val="24"/>
           <w:szCs w:val="24"/>
         </w:rPr>
-        <w:t>where text like ‘%a%</w:t>
-      </w:r>
-      <w:proofErr w:type="gramStart"/>
-      <w:r>
-        <w:rPr>
-          <w:rFonts w:ascii="Franklin Gothic Book" w:hAnsi="Franklin Gothic Book"/>
-          <w:sz w:val="24"/>
-          <w:szCs w:val="24"/>
-        </w:rPr>
-        <w:t>’;  #</w:t>
-      </w:r>
-      <w:proofErr w:type="gramEnd"/>
-      <w:r>
-        <w:rPr>
-          <w:rFonts w:ascii="Franklin Gothic Book" w:hAnsi="Franklin Gothic Book"/>
-          <w:sz w:val="24"/>
-          <w:szCs w:val="24"/>
-        </w:rPr>
-        <w:t xml:space="preserve"> this will search the whatever the letters comes before or after a</w:t>
+        <w:t>where text like ‘%a%’;  # this will search the whatever the letters comes before or after a</w:t>
       </w:r>
     </w:p>
     <w:p>
@@ -4061,25 +3479,7 @@
           <w:sz w:val="24"/>
           <w:szCs w:val="24"/>
         </w:rPr>
-        <w:t xml:space="preserve">ex: </w:t>
-      </w:r>
-      <w:proofErr w:type="gramStart"/>
-      <w:r>
-        <w:rPr>
-          <w:rFonts w:ascii="Franklin Gothic Book" w:hAnsi="Franklin Gothic Book"/>
-          <w:sz w:val="24"/>
-          <w:szCs w:val="24"/>
-        </w:rPr>
-        <w:t>satisfy :</w:t>
-      </w:r>
-      <w:proofErr w:type="gramEnd"/>
-      <w:r>
-        <w:rPr>
-          <w:rFonts w:ascii="Franklin Gothic Book" w:hAnsi="Franklin Gothic Book"/>
-          <w:sz w:val="24"/>
-          <w:szCs w:val="24"/>
-        </w:rPr>
-        <w:t xml:space="preserve"> it searches satisfies, satisfied, satisfy</w:t>
+        <w:t>ex: satisfy : it searches satisfies, satisfied, satisfy</w:t>
       </w:r>
     </w:p>
     <w:p>
@@ -4146,33 +3546,15 @@
           <w:sz w:val="24"/>
           <w:szCs w:val="24"/>
         </w:rPr>
-        <w:t xml:space="preserve"> </w:t>
-      </w:r>
-      <w:proofErr w:type="gramStart"/>
-      <w:r>
-        <w:rPr>
-          <w:rFonts w:ascii="Franklin Gothic Book" w:hAnsi="Franklin Gothic Book"/>
-          <w:sz w:val="24"/>
-          <w:szCs w:val="24"/>
-        </w:rPr>
-        <w:t xml:space="preserve">&amp; </w:t>
-      </w:r>
-      <w:r>
-        <w:rPr>
-          <w:rFonts w:ascii="Franklin Gothic Book" w:hAnsi="Franklin Gothic Book"/>
-          <w:sz w:val="24"/>
-          <w:szCs w:val="24"/>
-        </w:rPr>
-        <w:t xml:space="preserve"> break</w:t>
-      </w:r>
-      <w:proofErr w:type="gramEnd"/>
-      <w:r>
-        <w:rPr>
-          <w:rFonts w:ascii="Franklin Gothic Book" w:hAnsi="Franklin Gothic Book"/>
-          <w:sz w:val="24"/>
-          <w:szCs w:val="24"/>
-        </w:rPr>
-        <w:t xml:space="preserve"> the text into tokens and looks</w:t>
+        <w:t xml:space="preserve"> &amp; </w:t>
+      </w:r>
+      <w:r>
+        <w:rPr>
+          <w:rFonts w:ascii="Franklin Gothic Book" w:hAnsi="Franklin Gothic Book"/>
+          <w:sz w:val="24"/>
+          <w:szCs w:val="24"/>
+        </w:rPr>
+        <w:t xml:space="preserve"> break the text into tokens and looks</w:t>
       </w:r>
       <w:r>
         <w:rPr>
@@ -4410,25 +3792,7 @@
           <w:sz w:val="24"/>
           <w:szCs w:val="24"/>
         </w:rPr>
-        <w:t>select name, description from test where to_tsvector('simple</w:t>
-      </w:r>
-      <w:proofErr w:type="gramStart"/>
-      <w:r>
-        <w:rPr>
-          <w:rFonts w:ascii="Franklin Gothic Book" w:hAnsi="Franklin Gothic Book"/>
-          <w:sz w:val="24"/>
-          <w:szCs w:val="24"/>
-        </w:rPr>
-        <w:t>',description</w:t>
-      </w:r>
-      <w:proofErr w:type="gramEnd"/>
-      <w:r>
-        <w:rPr>
-          <w:rFonts w:ascii="Franklin Gothic Book" w:hAnsi="Franklin Gothic Book"/>
-          <w:sz w:val="24"/>
-          <w:szCs w:val="24"/>
-        </w:rPr>
-        <w:t>) @@ to_tsquery('simple','to');</w:t>
+        <w:t>select name, description from test where to_tsvector('simple',description) @@ to_tsquery('simple','to');</w:t>
       </w:r>
     </w:p>
     <w:p>
@@ -4464,25 +3828,7 @@
           <w:sz w:val="24"/>
           <w:szCs w:val="24"/>
         </w:rPr>
-        <w:t>select name, description from test where to_</w:t>
-      </w:r>
-      <w:proofErr w:type="gramStart"/>
-      <w:r>
-        <w:rPr>
-          <w:rFonts w:ascii="Franklin Gothic Book" w:hAnsi="Franklin Gothic Book"/>
-          <w:sz w:val="24"/>
-          <w:szCs w:val="24"/>
-        </w:rPr>
-        <w:t>tsvector(</w:t>
-      </w:r>
-      <w:proofErr w:type="gramEnd"/>
-      <w:r>
-        <w:rPr>
-          <w:rFonts w:ascii="Franklin Gothic Book" w:hAnsi="Franklin Gothic Book"/>
-          <w:sz w:val="24"/>
-          <w:szCs w:val="24"/>
-        </w:rPr>
-        <w:t xml:space="preserve">name ||’ ‘||description) @@ to_tsquery(‘word’); </w:t>
+        <w:t xml:space="preserve">select name, description from test where to_tsvector(name ||’ ‘||description) @@ to_tsquery(‘word’); </w:t>
       </w:r>
     </w:p>
     <w:p>
@@ -4526,25 +3872,7 @@
           <w:sz w:val="24"/>
           <w:szCs w:val="24"/>
         </w:rPr>
-        <w:t xml:space="preserve">When concurrently query is </w:t>
-      </w:r>
-      <w:proofErr w:type="gramStart"/>
-      <w:r>
-        <w:rPr>
-          <w:rFonts w:ascii="Franklin Gothic Book" w:hAnsi="Franklin Gothic Book"/>
-          <w:sz w:val="24"/>
-          <w:szCs w:val="24"/>
-        </w:rPr>
-        <w:t>executed</w:t>
-      </w:r>
-      <w:proofErr w:type="gramEnd"/>
-      <w:r>
-        <w:rPr>
-          <w:rFonts w:ascii="Franklin Gothic Book" w:hAnsi="Franklin Gothic Book"/>
-          <w:sz w:val="24"/>
-          <w:szCs w:val="24"/>
-        </w:rPr>
-        <w:t xml:space="preserve"> user might sometimes see the other user updates and sometimes they might not see other user updates</w:t>
+        <w:t>When concurrently query is executed user might sometimes see the other user updates and sometimes they might not see other user updates</w:t>
       </w:r>
     </w:p>
     <w:p>
@@ -4650,25 +3978,7 @@
           <w:sz w:val="24"/>
           <w:szCs w:val="24"/>
         </w:rPr>
-        <w:t xml:space="preserve">create table t1(id int, name </w:t>
-      </w:r>
-      <w:proofErr w:type="gramStart"/>
-      <w:r>
-        <w:rPr>
-          <w:rFonts w:ascii="Franklin Gothic Book" w:hAnsi="Franklin Gothic Book"/>
-          <w:sz w:val="24"/>
-          <w:szCs w:val="24"/>
-        </w:rPr>
-        <w:t>varchar(</w:t>
-      </w:r>
-      <w:proofErr w:type="gramEnd"/>
-      <w:r>
-        <w:rPr>
-          <w:rFonts w:ascii="Franklin Gothic Book" w:hAnsi="Franklin Gothic Book"/>
-          <w:sz w:val="24"/>
-          <w:szCs w:val="24"/>
-        </w:rPr>
-        <w:t>10));</w:t>
+        <w:t>create table t1(id int, name varchar(10));</w:t>
       </w:r>
     </w:p>
     <w:p>
@@ -4702,60 +4012,24 @@
           <w:sz w:val="24"/>
           <w:szCs w:val="24"/>
         </w:rPr>
-        <w:t>CMD</w:t>
-      </w:r>
-      <w:proofErr w:type="gramStart"/>
-      <w:r>
-        <w:rPr>
-          <w:rFonts w:ascii="Franklin Gothic Book" w:hAnsi="Franklin Gothic Book"/>
-          <w:sz w:val="24"/>
-          <w:szCs w:val="24"/>
-        </w:rPr>
-        <w:t>1 :</w:t>
-      </w:r>
-      <w:proofErr w:type="gramEnd"/>
-      <w:r>
-        <w:rPr>
-          <w:rFonts w:ascii="Franklin Gothic Book" w:hAnsi="Franklin Gothic Book"/>
-          <w:sz w:val="24"/>
-          <w:szCs w:val="24"/>
-        </w:rPr>
-        <w:t xml:space="preserve"> insert 2 records</w:t>
-      </w:r>
-    </w:p>
-    <w:p>
-      <w:pPr>
-        <w:rPr>
-          <w:rFonts w:ascii="Franklin Gothic Book" w:hAnsi="Franklin Gothic Book"/>
-          <w:sz w:val="24"/>
-          <w:szCs w:val="24"/>
-        </w:rPr>
-      </w:pPr>
-      <w:r>
-        <w:rPr>
-          <w:rFonts w:ascii="Franklin Gothic Book" w:hAnsi="Franklin Gothic Book"/>
-          <w:sz w:val="24"/>
-          <w:szCs w:val="24"/>
-        </w:rPr>
-        <w:t>CMD</w:t>
-      </w:r>
-      <w:proofErr w:type="gramStart"/>
-      <w:r>
-        <w:rPr>
-          <w:rFonts w:ascii="Franklin Gothic Book" w:hAnsi="Franklin Gothic Book"/>
-          <w:sz w:val="24"/>
-          <w:szCs w:val="24"/>
-        </w:rPr>
-        <w:t>2 :</w:t>
-      </w:r>
-      <w:proofErr w:type="gramEnd"/>
-      <w:r>
-        <w:rPr>
-          <w:rFonts w:ascii="Franklin Gothic Book" w:hAnsi="Franklin Gothic Book"/>
-          <w:sz w:val="24"/>
-          <w:szCs w:val="24"/>
-        </w:rPr>
-        <w:t xml:space="preserve"> select query – shows those two records, because by default its auto-commit &amp; transaction isolation level is read commit</w:t>
+        <w:t>CMD1 : insert 2 records</w:t>
+      </w:r>
+    </w:p>
+    <w:p>
+      <w:pPr>
+        <w:rPr>
+          <w:rFonts w:ascii="Franklin Gothic Book" w:hAnsi="Franklin Gothic Book"/>
+          <w:sz w:val="24"/>
+          <w:szCs w:val="24"/>
+        </w:rPr>
+      </w:pPr>
+      <w:r>
+        <w:rPr>
+          <w:rFonts w:ascii="Franklin Gothic Book" w:hAnsi="Franklin Gothic Book"/>
+          <w:sz w:val="24"/>
+          <w:szCs w:val="24"/>
+        </w:rPr>
+        <w:t>CMD2 : select query – shows those two records, because by default its auto-commit &amp; transaction isolation level is read commit</w:t>
       </w:r>
     </w:p>
     <w:p>
@@ -4781,25 +4055,7 @@
           <w:sz w:val="24"/>
           <w:szCs w:val="24"/>
         </w:rPr>
-        <w:t xml:space="preserve"> In this isolation level, a user under transaction can’t see another user changes even if </w:t>
-      </w:r>
-      <w:proofErr w:type="gramStart"/>
-      <w:r>
-        <w:rPr>
-          <w:rFonts w:ascii="Franklin Gothic Book" w:hAnsi="Franklin Gothic Book"/>
-          <w:sz w:val="24"/>
-          <w:szCs w:val="24"/>
-        </w:rPr>
-        <w:t>the another</w:t>
-      </w:r>
-      <w:proofErr w:type="gramEnd"/>
-      <w:r>
-        <w:rPr>
-          <w:rFonts w:ascii="Franklin Gothic Book" w:hAnsi="Franklin Gothic Book"/>
-          <w:sz w:val="24"/>
-          <w:szCs w:val="24"/>
-        </w:rPr>
-        <w:t xml:space="preserve"> user has done commit</w:t>
+        <w:t xml:space="preserve"> In this isolation level, a user under transaction can’t see another user changes even if the another user has done commit</w:t>
       </w:r>
       <w:r>
         <w:rPr>
@@ -5524,25 +4780,7 @@
           <w:sz w:val="24"/>
           <w:szCs w:val="24"/>
         </w:rPr>
-        <w:t xml:space="preserve"> Java Database Connectivity that provides set of </w:t>
-      </w:r>
-      <w:proofErr w:type="gramStart"/>
-      <w:r>
-        <w:rPr>
-          <w:rFonts w:ascii="Franklin Gothic Book" w:hAnsi="Franklin Gothic Book"/>
-          <w:sz w:val="24"/>
-          <w:szCs w:val="24"/>
-        </w:rPr>
-        <w:t>API’s</w:t>
-      </w:r>
-      <w:proofErr w:type="gramEnd"/>
-      <w:r>
-        <w:rPr>
-          <w:rFonts w:ascii="Franklin Gothic Book" w:hAnsi="Franklin Gothic Book"/>
-          <w:sz w:val="24"/>
-          <w:szCs w:val="24"/>
-        </w:rPr>
-        <w:t xml:space="preserve"> to interact with any database</w:t>
+        <w:t xml:space="preserve"> Java Database Connectivity that provides set of API’s to interact with any database</w:t>
       </w:r>
     </w:p>
     <w:p>
@@ -5783,25 +5021,7 @@
           <w:sz w:val="24"/>
           <w:szCs w:val="24"/>
         </w:rPr>
-        <w:t xml:space="preserve">PreparedStatement statement = </w:t>
-      </w:r>
-      <w:proofErr w:type="gramStart"/>
-      <w:r>
-        <w:rPr>
-          <w:rFonts w:ascii="Franklin Gothic Book" w:hAnsi="Franklin Gothic Book"/>
-          <w:sz w:val="24"/>
-          <w:szCs w:val="24"/>
-        </w:rPr>
-        <w:t>connection.prepareStatement</w:t>
-      </w:r>
-      <w:proofErr w:type="gramEnd"/>
-      <w:r>
-        <w:rPr>
-          <w:rFonts w:ascii="Franklin Gothic Book" w:hAnsi="Franklin Gothic Book"/>
-          <w:sz w:val="24"/>
-          <w:szCs w:val="24"/>
-        </w:rPr>
-        <w:t>( sqlQuery );</w:t>
+        <w:t>PreparedStatement statement = connection.prepareStatement( sqlQuery );</w:t>
       </w:r>
     </w:p>
     <w:p>
@@ -5819,25 +5039,7 @@
           <w:sz w:val="24"/>
           <w:szCs w:val="24"/>
         </w:rPr>
-        <w:t>sqlQuery = “insert into test values</w:t>
-      </w:r>
-      <w:proofErr w:type="gramStart"/>
-      <w:r>
-        <w:rPr>
-          <w:rFonts w:ascii="Franklin Gothic Book" w:hAnsi="Franklin Gothic Book"/>
-          <w:sz w:val="24"/>
-          <w:szCs w:val="24"/>
-        </w:rPr>
-        <w:t>(?,</w:t>
-      </w:r>
-      <w:proofErr w:type="gramEnd"/>
-      <w:r>
-        <w:rPr>
-          <w:rFonts w:ascii="Franklin Gothic Book" w:hAnsi="Franklin Gothic Book"/>
-          <w:sz w:val="24"/>
-          <w:szCs w:val="24"/>
-        </w:rPr>
-        <w:t xml:space="preserve"> ?, ?)”;</w:t>
+        <w:t>sqlQuery = “insert into test values(?, ?, ?)”;</w:t>
       </w:r>
     </w:p>
     <w:p>
@@ -5855,25 +5057,7 @@
           <w:sz w:val="24"/>
           <w:szCs w:val="24"/>
         </w:rPr>
-        <w:t xml:space="preserve">sqlQuery = “select name, phone from test where id </w:t>
-      </w:r>
-      <w:proofErr w:type="gramStart"/>
-      <w:r>
-        <w:rPr>
-          <w:rFonts w:ascii="Franklin Gothic Book" w:hAnsi="Franklin Gothic Book"/>
-          <w:sz w:val="24"/>
-          <w:szCs w:val="24"/>
-        </w:rPr>
-        <w:t>= ?</w:t>
-      </w:r>
-      <w:proofErr w:type="gramEnd"/>
-      <w:r>
-        <w:rPr>
-          <w:rFonts w:ascii="Franklin Gothic Book" w:hAnsi="Franklin Gothic Book"/>
-          <w:sz w:val="24"/>
-          <w:szCs w:val="24"/>
-        </w:rPr>
-        <w:t>”;</w:t>
+        <w:t>sqlQuery = “select name, phone from test where id = ?”;</w:t>
       </w:r>
     </w:p>
     <w:p>
@@ -5891,25 +5075,7 @@
           <w:sz w:val="24"/>
           <w:szCs w:val="24"/>
         </w:rPr>
-        <w:t xml:space="preserve">// setting values to </w:t>
-      </w:r>
-      <w:proofErr w:type="gramStart"/>
-      <w:r>
-        <w:rPr>
-          <w:rFonts w:ascii="Franklin Gothic Book" w:hAnsi="Franklin Gothic Book"/>
-          <w:sz w:val="24"/>
-          <w:szCs w:val="24"/>
-        </w:rPr>
-        <w:t>the ?</w:t>
-      </w:r>
-      <w:proofErr w:type="gramEnd"/>
-      <w:r>
-        <w:rPr>
-          <w:rFonts w:ascii="Franklin Gothic Book" w:hAnsi="Franklin Gothic Book"/>
-          <w:sz w:val="24"/>
-          <w:szCs w:val="24"/>
-        </w:rPr>
-        <w:t xml:space="preserve"> positions</w:t>
+        <w:t>// setting values to the ? positions</w:t>
       </w:r>
       <w:r>
         <w:rPr>
@@ -5930,23 +5096,13 @@
           <w:szCs w:val="24"/>
         </w:rPr>
       </w:pPr>
-      <w:proofErr w:type="gramStart"/>
-      <w:r>
-        <w:rPr>
-          <w:rFonts w:ascii="Franklin Gothic Book" w:hAnsi="Franklin Gothic Book"/>
-          <w:sz w:val="24"/>
-          <w:szCs w:val="24"/>
-        </w:rPr>
-        <w:t>statement.setString</w:t>
-      </w:r>
-      <w:proofErr w:type="gramEnd"/>
-      <w:r>
-        <w:rPr>
-          <w:rFonts w:ascii="Franklin Gothic Book" w:hAnsi="Franklin Gothic Book"/>
-          <w:sz w:val="24"/>
-          <w:szCs w:val="24"/>
-        </w:rPr>
-        <w:t>(2, value);</w:t>
+      <w:r>
+        <w:rPr>
+          <w:rFonts w:ascii="Franklin Gothic Book" w:hAnsi="Franklin Gothic Book"/>
+          <w:sz w:val="24"/>
+          <w:szCs w:val="24"/>
+        </w:rPr>
+        <w:t>statement.setString(2, value);</w:t>
       </w:r>
       <w:r>
         <w:rPr>
@@ -6004,25 +5160,7 @@
           <w:sz w:val="24"/>
           <w:szCs w:val="24"/>
         </w:rPr>
-        <w:t xml:space="preserve">int count = </w:t>
-      </w:r>
-      <w:proofErr w:type="gramStart"/>
-      <w:r>
-        <w:rPr>
-          <w:rFonts w:ascii="Franklin Gothic Book" w:hAnsi="Franklin Gothic Book"/>
-          <w:sz w:val="24"/>
-          <w:szCs w:val="24"/>
-        </w:rPr>
-        <w:t>statement.executeUpdate</w:t>
-      </w:r>
-      <w:proofErr w:type="gramEnd"/>
-      <w:r>
-        <w:rPr>
-          <w:rFonts w:ascii="Franklin Gothic Book" w:hAnsi="Franklin Gothic Book"/>
-          <w:sz w:val="24"/>
-          <w:szCs w:val="24"/>
-        </w:rPr>
-        <w:t>(); // for DML queries</w:t>
+        <w:t>int count = statement.executeUpdate(); // for DML queries</w:t>
       </w:r>
     </w:p>
     <w:p>
@@ -6040,25 +5178,7 @@
           <w:sz w:val="24"/>
           <w:szCs w:val="24"/>
         </w:rPr>
-        <w:t xml:space="preserve">ResultSet result = </w:t>
-      </w:r>
-      <w:proofErr w:type="gramStart"/>
-      <w:r>
-        <w:rPr>
-          <w:rFonts w:ascii="Franklin Gothic Book" w:hAnsi="Franklin Gothic Book"/>
-          <w:sz w:val="24"/>
-          <w:szCs w:val="24"/>
-        </w:rPr>
-        <w:t>statement.executeQuery</w:t>
-      </w:r>
-      <w:proofErr w:type="gramEnd"/>
-      <w:r>
-        <w:rPr>
-          <w:rFonts w:ascii="Franklin Gothic Book" w:hAnsi="Franklin Gothic Book"/>
-          <w:sz w:val="24"/>
-          <w:szCs w:val="24"/>
-        </w:rPr>
-        <w:t>(); // for DQL queries</w:t>
+        <w:t>ResultSet result = statement.executeQuery(); // for DQL queries</w:t>
       </w:r>
     </w:p>
     <w:p>
@@ -6092,23 +5212,13 @@
           <w:szCs w:val="24"/>
         </w:rPr>
       </w:pPr>
-      <w:proofErr w:type="gramStart"/>
-      <w:r>
-        <w:rPr>
-          <w:rFonts w:ascii="Franklin Gothic Book" w:hAnsi="Franklin Gothic Book"/>
-          <w:sz w:val="24"/>
-          <w:szCs w:val="24"/>
-        </w:rPr>
-        <w:t>result.close</w:t>
-      </w:r>
-      <w:proofErr w:type="gramEnd"/>
-      <w:r>
-        <w:rPr>
-          <w:rFonts w:ascii="Franklin Gothic Book" w:hAnsi="Franklin Gothic Book"/>
-          <w:sz w:val="24"/>
-          <w:szCs w:val="24"/>
-        </w:rPr>
-        <w:t>();</w:t>
+      <w:r>
+        <w:rPr>
+          <w:rFonts w:ascii="Franklin Gothic Book" w:hAnsi="Franklin Gothic Book"/>
+          <w:sz w:val="24"/>
+          <w:szCs w:val="24"/>
+        </w:rPr>
+        <w:t>result.close();</w:t>
       </w:r>
       <w:r>
         <w:rPr>
@@ -6166,25 +5276,7 @@
           <w:sz w:val="24"/>
           <w:szCs w:val="24"/>
         </w:rPr>
-        <w:t xml:space="preserve">Create a </w:t>
-      </w:r>
-      <w:proofErr w:type="gramStart"/>
-      <w:r>
-        <w:rPr>
-          <w:rFonts w:ascii="Franklin Gothic Book" w:hAnsi="Franklin Gothic Book"/>
-          <w:sz w:val="24"/>
-          <w:szCs w:val="24"/>
-        </w:rPr>
-        <w:t>Student</w:t>
-      </w:r>
-      <w:proofErr w:type="gramEnd"/>
-      <w:r>
-        <w:rPr>
-          <w:rFonts w:ascii="Franklin Gothic Book" w:hAnsi="Franklin Gothic Book"/>
-          <w:sz w:val="24"/>
-          <w:szCs w:val="24"/>
-        </w:rPr>
-        <w:t xml:space="preserve"> class with 3 properties rollNo, name, dob, retrieve all the student records from the database and store each record’s value to the corresponding Student object properties and then add that student object to the List&lt;Student&gt; </w:t>
+        <w:t xml:space="preserve">Create a Student class with 3 properties rollNo, name, dob, retrieve all the student records from the database and store each record’s value to the corresponding Student object properties and then add that student object to the List&lt;Student&gt; </w:t>
       </w:r>
       <w:r>
         <w:rPr>
@@ -6248,25 +5340,7 @@
           <w:sz w:val="24"/>
           <w:szCs w:val="24"/>
         </w:rPr>
-        <w:t xml:space="preserve">ex: Student student = new </w:t>
-      </w:r>
-      <w:proofErr w:type="gramStart"/>
-      <w:r>
-        <w:rPr>
-          <w:rFonts w:ascii="Franklin Gothic Book" w:hAnsi="Franklin Gothic Book"/>
-          <w:sz w:val="24"/>
-          <w:szCs w:val="24"/>
-        </w:rPr>
-        <w:t>Student(</w:t>
-      </w:r>
-      <w:proofErr w:type="gramEnd"/>
-      <w:r>
-        <w:rPr>
-          <w:rFonts w:ascii="Franklin Gothic Book" w:hAnsi="Franklin Gothic Book"/>
-          <w:sz w:val="24"/>
-          <w:szCs w:val="24"/>
-        </w:rPr>
-        <w:t xml:space="preserve">5, ‘Frank’, LocalDate.parse(‘2000-09-20’)); </w:t>
+        <w:t xml:space="preserve">ex: Student student = new Student(5, ‘Frank’, LocalDate.parse(‘2000-09-20’)); </w:t>
       </w:r>
     </w:p>
     <w:p>
@@ -6340,25 +5414,7 @@
           <w:sz w:val="24"/>
           <w:szCs w:val="24"/>
         </w:rPr>
-        <w:t xml:space="preserve">public int </w:t>
-      </w:r>
-      <w:proofErr w:type="gramStart"/>
-      <w:r>
-        <w:rPr>
-          <w:rFonts w:ascii="Franklin Gothic Book" w:hAnsi="Franklin Gothic Book"/>
-          <w:sz w:val="24"/>
-          <w:szCs w:val="24"/>
-        </w:rPr>
-        <w:t>save(</w:t>
-      </w:r>
-      <w:proofErr w:type="gramEnd"/>
-      <w:r>
-        <w:rPr>
-          <w:rFonts w:ascii="Franklin Gothic Book" w:hAnsi="Franklin Gothic Book"/>
-          <w:sz w:val="24"/>
-          <w:szCs w:val="24"/>
-        </w:rPr>
-        <w:t>Student student) { … } // stores student using insert query</w:t>
+        <w:t>public int save(Student student) { … } // stores student using insert query</w:t>
       </w:r>
     </w:p>
     <w:p>
@@ -6380,25 +5436,7 @@
           <w:sz w:val="24"/>
           <w:szCs w:val="24"/>
         </w:rPr>
-        <w:t xml:space="preserve">public List&lt;Student&gt; </w:t>
-      </w:r>
-      <w:proofErr w:type="gramStart"/>
-      <w:r>
-        <w:rPr>
-          <w:rFonts w:ascii="Franklin Gothic Book" w:hAnsi="Franklin Gothic Book"/>
-          <w:sz w:val="24"/>
-          <w:szCs w:val="24"/>
-        </w:rPr>
-        <w:t>findAll(</w:t>
-      </w:r>
-      <w:proofErr w:type="gramEnd"/>
-      <w:r>
-        <w:rPr>
-          <w:rFonts w:ascii="Franklin Gothic Book" w:hAnsi="Franklin Gothic Book"/>
-          <w:sz w:val="24"/>
-          <w:szCs w:val="24"/>
-        </w:rPr>
-        <w:t xml:space="preserve">) { … } // retrieves all the students </w:t>
+        <w:t xml:space="preserve">public List&lt;Student&gt; findAll() { … } // retrieves all the students </w:t>
       </w:r>
     </w:p>
     <w:p>
@@ -6420,25 +5458,7 @@
           <w:sz w:val="24"/>
           <w:szCs w:val="24"/>
         </w:rPr>
-        <w:t xml:space="preserve">public Student </w:t>
-      </w:r>
-      <w:proofErr w:type="gramStart"/>
-      <w:r>
-        <w:rPr>
-          <w:rFonts w:ascii="Franklin Gothic Book" w:hAnsi="Franklin Gothic Book"/>
-          <w:sz w:val="24"/>
-          <w:szCs w:val="24"/>
-        </w:rPr>
-        <w:t>find(</w:t>
-      </w:r>
-      <w:proofErr w:type="gramEnd"/>
-      <w:r>
-        <w:rPr>
-          <w:rFonts w:ascii="Franklin Gothic Book" w:hAnsi="Franklin Gothic Book"/>
-          <w:sz w:val="24"/>
-          <w:szCs w:val="24"/>
-        </w:rPr>
-        <w:t>int rollNo) { … } // this returns student based on rollNo</w:t>
+        <w:t>public Student find(int rollNo) { … } // this returns student based on rollNo</w:t>
       </w:r>
     </w:p>
     <w:p>
@@ -6483,25 +5503,7 @@
           <w:szCs w:val="24"/>
         </w:rPr>
         <w:lastRenderedPageBreak/>
-        <w:t xml:space="preserve">Object Relational Mapping: Which maps Java objects directly to the database tables, it provides lot of benefits over </w:t>
-      </w:r>
-      <w:proofErr w:type="gramStart"/>
-      <w:r>
-        <w:rPr>
-          <w:rFonts w:ascii="Franklin Gothic Book" w:hAnsi="Franklin Gothic Book"/>
-          <w:sz w:val="24"/>
-          <w:szCs w:val="24"/>
-        </w:rPr>
-        <w:t>JDBC(</w:t>
-      </w:r>
-      <w:proofErr w:type="gramEnd"/>
-      <w:r>
-        <w:rPr>
-          <w:rFonts w:ascii="Franklin Gothic Book" w:hAnsi="Franklin Gothic Book"/>
-          <w:sz w:val="24"/>
-          <w:szCs w:val="24"/>
-        </w:rPr>
-        <w:t>low-level implementation)</w:t>
+        <w:t>Object Relational Mapping: Which maps Java objects directly to the database tables, it provides lot of benefits over JDBC(low-level implementation)</w:t>
       </w:r>
     </w:p>
     <w:p>
@@ -6540,18 +5542,8 @@
           <w:sz w:val="24"/>
           <w:szCs w:val="24"/>
         </w:rPr>
-        <w:t xml:space="preserve">Handling </w:t>
-      </w:r>
-      <w:proofErr w:type="gramStart"/>
-      <w:r>
-        <w:rPr>
-          <w:rFonts w:ascii="Franklin Gothic Book" w:hAnsi="Franklin Gothic Book"/>
-          <w:sz w:val="24"/>
-          <w:szCs w:val="24"/>
-        </w:rPr>
-        <w:t>exceptions  automatically</w:t>
-      </w:r>
-      <w:proofErr w:type="gramEnd"/>
+        <w:t>Handling exceptions  automatically</w:t>
+      </w:r>
     </w:p>
     <w:p>
       <w:pPr>
@@ -6667,25 +5659,7 @@
           <w:sz w:val="24"/>
           <w:szCs w:val="24"/>
         </w:rPr>
-        <w:t>@</w:t>
-      </w:r>
-      <w:proofErr w:type="gramStart"/>
-      <w:r>
-        <w:rPr>
-          <w:rFonts w:ascii="Franklin Gothic Book" w:hAnsi="Franklin Gothic Book"/>
-          <w:sz w:val="24"/>
-          <w:szCs w:val="24"/>
-        </w:rPr>
-        <w:t>Table(</w:t>
-      </w:r>
-      <w:proofErr w:type="gramEnd"/>
-      <w:r>
-        <w:rPr>
-          <w:rFonts w:ascii="Franklin Gothic Book" w:hAnsi="Franklin Gothic Book"/>
-          <w:sz w:val="24"/>
-          <w:szCs w:val="24"/>
-        </w:rPr>
-        <w:t>name = “student”)</w:t>
+        <w:t>@Table(name = “student”)</w:t>
       </w:r>
       <w:r>
         <w:rPr>
@@ -6826,24 +5800,7 @@
           <w:szCs w:val="24"/>
         </w:rPr>
         <w:br/>
-      </w:r>
-      <w:proofErr w:type="gramStart"/>
-      <w:r>
-        <w:rPr>
-          <w:rFonts w:ascii="Franklin Gothic Book" w:hAnsi="Franklin Gothic Book"/>
-          <w:sz w:val="24"/>
-          <w:szCs w:val="24"/>
-        </w:rPr>
-        <w:t>get(</w:t>
-      </w:r>
-      <w:proofErr w:type="gramEnd"/>
-      <w:r>
-        <w:rPr>
-          <w:rFonts w:ascii="Franklin Gothic Book" w:hAnsi="Franklin Gothic Book"/>
-          <w:sz w:val="24"/>
-          <w:szCs w:val="24"/>
-        </w:rPr>
-        <w:t>value, entityClassName): generates select query based on primary key</w:t>
+        <w:t>get(value, entityClassName): generates select query based on primary key</w:t>
       </w:r>
       <w:r>
         <w:rPr>
@@ -7031,25 +5988,7 @@
           <w:sz w:val="24"/>
           <w:szCs w:val="24"/>
         </w:rPr>
-        <w:t xml:space="preserve"> used to perform </w:t>
-      </w:r>
-      <w:proofErr w:type="gramStart"/>
-      <w:r>
-        <w:rPr>
-          <w:rFonts w:ascii="Franklin Gothic Book" w:hAnsi="Franklin Gothic Book"/>
-          <w:sz w:val="24"/>
-          <w:szCs w:val="24"/>
-        </w:rPr>
-        <w:t>save(</w:t>
-      </w:r>
-      <w:proofErr w:type="gramEnd"/>
-      <w:r>
-        <w:rPr>
-          <w:rFonts w:ascii="Franklin Gothic Book" w:hAnsi="Franklin Gothic Book"/>
-          <w:sz w:val="24"/>
-          <w:szCs w:val="24"/>
-        </w:rPr>
-        <w:t>), update(), delete(), get()</w:t>
+        <w:t xml:space="preserve"> used to perform save(), update(), delete(), get()</w:t>
       </w:r>
       <w:r>
         <w:rPr>
@@ -7153,25 +6092,7 @@
           <w:sz w:val="24"/>
           <w:szCs w:val="24"/>
         </w:rPr>
-        <w:t>hibernate-</w:t>
-      </w:r>
-      <w:proofErr w:type="gramStart"/>
-      <w:r>
-        <w:rPr>
-          <w:rFonts w:ascii="Franklin Gothic Book" w:hAnsi="Franklin Gothic Book"/>
-          <w:sz w:val="24"/>
-          <w:szCs w:val="24"/>
-        </w:rPr>
-        <w:t>core :</w:t>
-      </w:r>
-      <w:proofErr w:type="gramEnd"/>
-      <w:r>
-        <w:rPr>
-          <w:rFonts w:ascii="Franklin Gothic Book" w:hAnsi="Franklin Gothic Book"/>
-          <w:sz w:val="24"/>
-          <w:szCs w:val="24"/>
-        </w:rPr>
-        <w:t xml:space="preserve"> provides all the Hibernate &amp; JPA APIs</w:t>
+        <w:t>hibernate-core : provides all the Hibernate &amp; JPA APIs</w:t>
       </w:r>
     </w:p>
     <w:p>
@@ -7444,25 +6365,7 @@
                 <w:sz w:val="24"/>
                 <w:szCs w:val="24"/>
               </w:rPr>
-              <w:t xml:space="preserve">Select s from Student s where </w:t>
-            </w:r>
-            <w:proofErr w:type="gramStart"/>
-            <w:r>
-              <w:rPr>
-                <w:rFonts w:ascii="Franklin Gothic Book" w:hAnsi="Franklin Gothic Book"/>
-                <w:sz w:val="24"/>
-                <w:szCs w:val="24"/>
-              </w:rPr>
-              <w:t>s.rollNo</w:t>
-            </w:r>
-            <w:proofErr w:type="gramEnd"/>
-            <w:r>
-              <w:rPr>
-                <w:rFonts w:ascii="Franklin Gothic Book" w:hAnsi="Franklin Gothic Book"/>
-                <w:sz w:val="24"/>
-                <w:szCs w:val="24"/>
-              </w:rPr>
-              <w:t>=?1</w:t>
+              <w:t>Select s from Student s where s.rollNo=?1</w:t>
             </w:r>
           </w:p>
         </w:tc>
@@ -7484,18 +6387,8 @@
                 <w:sz w:val="24"/>
                 <w:szCs w:val="24"/>
               </w:rPr>
-              <w:t xml:space="preserve">Select * from student where roll_no </w:t>
+              <w:t>Select * from student where roll_no = ?</w:t>
             </w:r>
-            <w:proofErr w:type="gramStart"/>
-            <w:r>
-              <w:rPr>
-                <w:rFonts w:ascii="Franklin Gothic Book" w:hAnsi="Franklin Gothic Book"/>
-                <w:sz w:val="24"/>
-                <w:szCs w:val="24"/>
-              </w:rPr>
-              <w:t>= ?</w:t>
-            </w:r>
-            <w:proofErr w:type="gramEnd"/>
           </w:p>
         </w:tc>
       </w:tr>
@@ -7540,33 +6433,15 @@
           <w:sz w:val="24"/>
           <w:szCs w:val="24"/>
         </w:rPr>
-        <w:t xml:space="preserve">Query&lt;Student&gt; </w:t>
-      </w:r>
-      <w:proofErr w:type="gramStart"/>
-      <w:r>
-        <w:rPr>
-          <w:rFonts w:ascii="Franklin Gothic Book" w:hAnsi="Franklin Gothic Book"/>
-          <w:sz w:val="24"/>
-          <w:szCs w:val="24"/>
-        </w:rPr>
-        <w:t xml:space="preserve">query </w:t>
-      </w:r>
-      <w:r>
-        <w:rPr>
-          <w:rFonts w:ascii="Franklin Gothic Book" w:hAnsi="Franklin Gothic Book"/>
-          <w:sz w:val="24"/>
-          <w:szCs w:val="24"/>
-        </w:rPr>
-        <w:t xml:space="preserve"> =</w:t>
-      </w:r>
-      <w:proofErr w:type="gramEnd"/>
-      <w:r>
-        <w:rPr>
-          <w:rFonts w:ascii="Franklin Gothic Book" w:hAnsi="Franklin Gothic Book"/>
-          <w:sz w:val="24"/>
-          <w:szCs w:val="24"/>
-        </w:rPr>
-        <w:t xml:space="preserve"> </w:t>
+        <w:t xml:space="preserve">Query&lt;Student&gt; query </w:t>
+      </w:r>
+      <w:r>
+        <w:rPr>
+          <w:rFonts w:ascii="Franklin Gothic Book" w:hAnsi="Franklin Gothic Book"/>
+          <w:sz w:val="24"/>
+          <w:szCs w:val="24"/>
+        </w:rPr>
+        <w:t xml:space="preserve"> = </w:t>
       </w:r>
       <w:r>
         <w:rPr>
@@ -7599,25 +6474,7 @@
           <w:sz w:val="24"/>
           <w:szCs w:val="24"/>
         </w:rPr>
-        <w:t xml:space="preserve">List&lt;Student&gt; students = </w:t>
-      </w:r>
-      <w:proofErr w:type="gramStart"/>
-      <w:r>
-        <w:rPr>
-          <w:rFonts w:ascii="Franklin Gothic Book" w:hAnsi="Franklin Gothic Book"/>
-          <w:sz w:val="24"/>
-          <w:szCs w:val="24"/>
-        </w:rPr>
-        <w:t>query.getResultList</w:t>
-      </w:r>
-      <w:proofErr w:type="gramEnd"/>
-      <w:r>
-        <w:rPr>
-          <w:rFonts w:ascii="Franklin Gothic Book" w:hAnsi="Franklin Gothic Book"/>
-          <w:sz w:val="24"/>
-          <w:szCs w:val="24"/>
-        </w:rPr>
-        <w:t>();</w:t>
+        <w:t>List&lt;Student&gt; students = query.getResultList();</w:t>
       </w:r>
     </w:p>
     <w:p>
@@ -7652,25 +6509,7 @@
           <w:szCs w:val="24"/>
         </w:rPr>
         <w:br/>
-        <w:t xml:space="preserve">   int </w:t>
-      </w:r>
-      <w:proofErr w:type="gramStart"/>
-      <w:r>
-        <w:rPr>
-          <w:rFonts w:ascii="Franklin Gothic Book" w:hAnsi="Franklin Gothic Book"/>
-          <w:sz w:val="24"/>
-          <w:szCs w:val="24"/>
-        </w:rPr>
-        <w:t>save(</w:t>
-      </w:r>
-      <w:proofErr w:type="gramEnd"/>
-      <w:r>
-        <w:rPr>
-          <w:rFonts w:ascii="Franklin Gothic Book" w:hAnsi="Franklin Gothic Book"/>
-          <w:sz w:val="24"/>
-          <w:szCs w:val="24"/>
-        </w:rPr>
-        <w:t>Student student);</w:t>
+        <w:t xml:space="preserve">   int save(Student student);</w:t>
       </w:r>
       <w:r>
         <w:rPr>
@@ -7759,9 +6598,25 @@
           <w:szCs w:val="24"/>
           <w:highlight w:val="yellow"/>
         </w:rPr>
-        <w:t>@</w:t>
-      </w:r>
-      <w:proofErr w:type="gramStart"/>
+        <w:t>@GeneratedValue(strategy = GeneratorType.IDENTITY)</w:t>
+      </w:r>
+      <w:r>
+        <w:rPr>
+          <w:rFonts w:ascii="Franklin Gothic Book" w:hAnsi="Franklin Gothic Book"/>
+          <w:sz w:val="24"/>
+          <w:szCs w:val="24"/>
+        </w:rPr>
+        <w:t xml:space="preserve"> :  use it when the table column has auto increment type like serial in postgres, auto_increment in mysql</w:t>
+      </w:r>
+    </w:p>
+    <w:p>
+      <w:pPr>
+        <w:rPr>
+          <w:rFonts w:ascii="Franklin Gothic Book" w:hAnsi="Franklin Gothic Book"/>
+          <w:sz w:val="24"/>
+          <w:szCs w:val="24"/>
+        </w:rPr>
+      </w:pPr>
       <w:r>
         <w:rPr>
           <w:rFonts w:ascii="Franklin Gothic Book" w:hAnsi="Franklin Gothic Book"/>
@@ -7769,64 +6624,8 @@
           <w:szCs w:val="24"/>
           <w:highlight w:val="yellow"/>
         </w:rPr>
-        <w:t>GeneratedValue(</w:t>
-      </w:r>
-      <w:proofErr w:type="gramEnd"/>
-      <w:r>
-        <w:rPr>
-          <w:rFonts w:ascii="Franklin Gothic Book" w:hAnsi="Franklin Gothic Book"/>
-          <w:sz w:val="24"/>
-          <w:szCs w:val="24"/>
-          <w:highlight w:val="yellow"/>
-        </w:rPr>
-        <w:t>strategy = GeneratorType.IDENTITY)</w:t>
-      </w:r>
-      <w:r>
-        <w:rPr>
-          <w:rFonts w:ascii="Franklin Gothic Book" w:hAnsi="Franklin Gothic Book"/>
-          <w:sz w:val="24"/>
-          <w:szCs w:val="24"/>
-        </w:rPr>
-        <w:t xml:space="preserve"> :  use it when the table column has auto increment type like serial in postgres, auto_increment in mysql</w:t>
-      </w:r>
-    </w:p>
-    <w:p>
-      <w:pPr>
-        <w:rPr>
-          <w:rFonts w:ascii="Franklin Gothic Book" w:hAnsi="Franklin Gothic Book"/>
-          <w:sz w:val="24"/>
-          <w:szCs w:val="24"/>
-        </w:rPr>
-      </w:pPr>
-      <w:r>
-        <w:rPr>
-          <w:rFonts w:ascii="Franklin Gothic Book" w:hAnsi="Franklin Gothic Book"/>
-          <w:sz w:val="24"/>
-          <w:szCs w:val="24"/>
-          <w:highlight w:val="yellow"/>
-        </w:rPr>
         <w:lastRenderedPageBreak/>
-        <w:t>@</w:t>
-      </w:r>
-      <w:proofErr w:type="gramStart"/>
-      <w:r>
-        <w:rPr>
-          <w:rFonts w:ascii="Franklin Gothic Book" w:hAnsi="Franklin Gothic Book"/>
-          <w:sz w:val="24"/>
-          <w:szCs w:val="24"/>
-          <w:highlight w:val="yellow"/>
-        </w:rPr>
-        <w:t>GeneratedValue(</w:t>
-      </w:r>
-      <w:proofErr w:type="gramEnd"/>
-      <w:r>
-        <w:rPr>
-          <w:rFonts w:ascii="Franklin Gothic Book" w:hAnsi="Franklin Gothic Book"/>
-          <w:sz w:val="24"/>
-          <w:szCs w:val="24"/>
-          <w:highlight w:val="yellow"/>
-        </w:rPr>
-        <w:t>generator = “someName”, strategy = GeneratorType.SEQUENCE):</w:t>
+        <w:t>@GeneratedValue(generator = “someName”, strategy = GeneratorType.SEQUENCE):</w:t>
       </w:r>
       <w:r>
         <w:rPr>
@@ -8108,25 +6907,7 @@
           <w:sz w:val="24"/>
           <w:szCs w:val="24"/>
         </w:rPr>
-        <w:t xml:space="preserve">Design </w:t>
-      </w:r>
-      <w:proofErr w:type="gramStart"/>
-      <w:r>
-        <w:rPr>
-          <w:rFonts w:ascii="Franklin Gothic Book" w:hAnsi="Franklin Gothic Book"/>
-          <w:sz w:val="24"/>
-          <w:szCs w:val="24"/>
-        </w:rPr>
-        <w:t>patterns :</w:t>
-      </w:r>
-      <w:proofErr w:type="gramEnd"/>
-      <w:r>
-        <w:rPr>
-          <w:rFonts w:ascii="Franklin Gothic Book" w:hAnsi="Franklin Gothic Book"/>
-          <w:sz w:val="24"/>
-          <w:szCs w:val="24"/>
-        </w:rPr>
-        <w:t xml:space="preserve"> factory, singleton, prototype, proxy and many more</w:t>
+        <w:t>Design patterns : factory, singleton, prototype, proxy and many more</w:t>
       </w:r>
     </w:p>
     <w:p>
@@ -8209,25 +6990,7 @@
           <w:sz w:val="24"/>
           <w:szCs w:val="24"/>
         </w:rPr>
-        <w:t xml:space="preserve">Spring framework can be used to develop all types of applications like web, rest based, </w:t>
-      </w:r>
-      <w:proofErr w:type="gramStart"/>
-      <w:r>
-        <w:rPr>
-          <w:rFonts w:ascii="Franklin Gothic Book" w:hAnsi="Franklin Gothic Book"/>
-          <w:sz w:val="24"/>
-          <w:szCs w:val="24"/>
-        </w:rPr>
-        <w:t>cloud based</w:t>
-      </w:r>
-      <w:proofErr w:type="gramEnd"/>
-      <w:r>
-        <w:rPr>
-          <w:rFonts w:ascii="Franklin Gothic Book" w:hAnsi="Franklin Gothic Book"/>
-          <w:sz w:val="24"/>
-          <w:szCs w:val="24"/>
-        </w:rPr>
-        <w:t xml:space="preserve"> applications, desktop applications</w:t>
+        <w:t>Spring framework can be used to develop all types of applications like web, rest based, cloud based applications, desktop applications</w:t>
       </w:r>
     </w:p>
     <w:p>
@@ -8267,27 +7030,7 @@
           <w:szCs w:val="24"/>
           <w:highlight w:val="yellow"/>
         </w:rPr>
-        <w:t xml:space="preserve">Spring Core/Spring </w:t>
-      </w:r>
-      <w:proofErr w:type="gramStart"/>
-      <w:r>
-        <w:rPr>
-          <w:rFonts w:ascii="Franklin Gothic Book" w:hAnsi="Franklin Gothic Book"/>
-          <w:sz w:val="24"/>
-          <w:szCs w:val="24"/>
-          <w:highlight w:val="yellow"/>
-        </w:rPr>
-        <w:t>IOC(</w:t>
-      </w:r>
-      <w:proofErr w:type="gramEnd"/>
-      <w:r>
-        <w:rPr>
-          <w:rFonts w:ascii="Franklin Gothic Book" w:hAnsi="Franklin Gothic Book"/>
-          <w:sz w:val="24"/>
-          <w:szCs w:val="24"/>
-          <w:highlight w:val="yellow"/>
-        </w:rPr>
-        <w:t>Inversion of Control):</w:t>
+        <w:t>Spring Core/Spring IOC(Inversion of Control):</w:t>
       </w:r>
       <w:r>
         <w:rPr>
@@ -8353,25 +7096,7 @@
           <w:sz w:val="24"/>
           <w:szCs w:val="24"/>
         </w:rPr>
-        <w:t xml:space="preserve"> It provides a platform where you can create web &amp; </w:t>
-      </w:r>
-      <w:proofErr w:type="gramStart"/>
-      <w:r>
-        <w:rPr>
-          <w:rFonts w:ascii="Franklin Gothic Book" w:hAnsi="Franklin Gothic Book"/>
-          <w:sz w:val="24"/>
-          <w:szCs w:val="24"/>
-        </w:rPr>
-        <w:t>rest based</w:t>
-      </w:r>
-      <w:proofErr w:type="gramEnd"/>
-      <w:r>
-        <w:rPr>
-          <w:rFonts w:ascii="Franklin Gothic Book" w:hAnsi="Franklin Gothic Book"/>
-          <w:sz w:val="24"/>
-          <w:szCs w:val="24"/>
-        </w:rPr>
-        <w:t xml:space="preserve"> applications</w:t>
+        <w:t xml:space="preserve"> It provides a platform where you can create web &amp; rest based applications</w:t>
       </w:r>
     </w:p>
     <w:p>
@@ -8402,25 +7127,7 @@
           <w:sz w:val="24"/>
           <w:szCs w:val="24"/>
         </w:rPr>
-        <w:t xml:space="preserve"> it provides a platform where it provides auto-configuration features to easily develop </w:t>
-      </w:r>
-      <w:proofErr w:type="gramStart"/>
-      <w:r>
-        <w:rPr>
-          <w:rFonts w:ascii="Franklin Gothic Book" w:hAnsi="Franklin Gothic Book"/>
-          <w:sz w:val="24"/>
-          <w:szCs w:val="24"/>
-        </w:rPr>
-        <w:t>spring based</w:t>
-      </w:r>
-      <w:proofErr w:type="gramEnd"/>
-      <w:r>
-        <w:rPr>
-          <w:rFonts w:ascii="Franklin Gothic Book" w:hAnsi="Franklin Gothic Book"/>
-          <w:sz w:val="24"/>
-          <w:szCs w:val="24"/>
-        </w:rPr>
-        <w:t xml:space="preserve"> applications</w:t>
+        <w:t xml:space="preserve"> it provides a platform where it provides auto-configuration features to easily develop spring based applications</w:t>
       </w:r>
     </w:p>
     <w:p>
@@ -8658,25 +7365,7 @@
           <w:sz w:val="24"/>
           <w:szCs w:val="24"/>
         </w:rPr>
-        <w:t xml:space="preserve">interface TestDao </w:t>
-      </w:r>
-      <w:proofErr w:type="gramStart"/>
-      <w:r>
-        <w:rPr>
-          <w:rFonts w:ascii="Franklin Gothic Book" w:hAnsi="Franklin Gothic Book"/>
-          <w:sz w:val="24"/>
-          <w:szCs w:val="24"/>
-        </w:rPr>
-        <w:t>{ …</w:t>
-      </w:r>
-      <w:proofErr w:type="gramEnd"/>
-      <w:r>
-        <w:rPr>
-          <w:rFonts w:ascii="Franklin Gothic Book" w:hAnsi="Franklin Gothic Book"/>
-          <w:sz w:val="24"/>
-          <w:szCs w:val="24"/>
-        </w:rPr>
-        <w:t>. }</w:t>
+        <w:t>interface TestDao { …. }</w:t>
       </w:r>
       <w:r>
         <w:rPr>
@@ -8685,25 +7374,7 @@
           <w:szCs w:val="24"/>
         </w:rPr>
         <w:br/>
-        <w:t xml:space="preserve">class DaoOneImpl implements TestDao </w:t>
-      </w:r>
-      <w:proofErr w:type="gramStart"/>
-      <w:r>
-        <w:rPr>
-          <w:rFonts w:ascii="Franklin Gothic Book" w:hAnsi="Franklin Gothic Book"/>
-          <w:sz w:val="24"/>
-          <w:szCs w:val="24"/>
-        </w:rPr>
-        <w:t>{ }</w:t>
-      </w:r>
-      <w:proofErr w:type="gramEnd"/>
-      <w:r>
-        <w:rPr>
-          <w:rFonts w:ascii="Franklin Gothic Book" w:hAnsi="Franklin Gothic Book"/>
-          <w:sz w:val="24"/>
-          <w:szCs w:val="24"/>
-        </w:rPr>
-        <w:t xml:space="preserve"> </w:t>
+        <w:t xml:space="preserve">class DaoOneImpl implements TestDao { } </w:t>
       </w:r>
       <w:r>
         <w:rPr>
@@ -8790,25 +7461,7 @@
           <w:sz w:val="24"/>
           <w:szCs w:val="24"/>
         </w:rPr>
-        <w:t xml:space="preserve"> You don’t have to create factory </w:t>
-      </w:r>
-      <w:proofErr w:type="gramStart"/>
-      <w:r>
-        <w:rPr>
-          <w:rFonts w:ascii="Franklin Gothic Book" w:hAnsi="Franklin Gothic Book"/>
-          <w:sz w:val="24"/>
-          <w:szCs w:val="24"/>
-        </w:rPr>
-        <w:t>pattern,</w:t>
-      </w:r>
-      <w:proofErr w:type="gramEnd"/>
-      <w:r>
-        <w:rPr>
-          <w:rFonts w:ascii="Franklin Gothic Book" w:hAnsi="Franklin Gothic Book"/>
-          <w:sz w:val="24"/>
-          <w:szCs w:val="24"/>
-        </w:rPr>
-        <w:t xml:space="preserve"> you must declare that class in the xml file</w:t>
+        <w:t xml:space="preserve"> You don’t have to create factory pattern, you must declare that class in the xml file</w:t>
       </w:r>
     </w:p>
     <w:p>
@@ -8843,60 +7496,24 @@
           <w:sz w:val="24"/>
           <w:szCs w:val="24"/>
         </w:rPr>
-        <w:t>&lt;bean id = “a” class = “</w:t>
-      </w:r>
-      <w:proofErr w:type="gramStart"/>
-      <w:r>
-        <w:rPr>
-          <w:rFonts w:ascii="Franklin Gothic Book" w:hAnsi="Franklin Gothic Book"/>
-          <w:sz w:val="24"/>
-          <w:szCs w:val="24"/>
-        </w:rPr>
-        <w:t>com.npci</w:t>
-      </w:r>
-      <w:proofErr w:type="gramEnd"/>
-      <w:r>
-        <w:rPr>
-          <w:rFonts w:ascii="Franklin Gothic Book" w:hAnsi="Franklin Gothic Book"/>
-          <w:sz w:val="24"/>
-          <w:szCs w:val="24"/>
-        </w:rPr>
-        <w:t>.DaoTwoImpl” /&gt;</w:t>
-      </w:r>
-    </w:p>
-    <w:p>
-      <w:pPr>
-        <w:rPr>
-          <w:rFonts w:ascii="Franklin Gothic Book" w:hAnsi="Franklin Gothic Book"/>
-          <w:sz w:val="24"/>
-          <w:szCs w:val="24"/>
-        </w:rPr>
-      </w:pPr>
-      <w:r>
-        <w:rPr>
-          <w:rFonts w:ascii="Franklin Gothic Book" w:hAnsi="Franklin Gothic Book"/>
-          <w:sz w:val="24"/>
-          <w:szCs w:val="24"/>
-        </w:rPr>
-        <w:t xml:space="preserve">Spring container creates a singleton </w:t>
-      </w:r>
-      <w:proofErr w:type="gramStart"/>
-      <w:r>
-        <w:rPr>
-          <w:rFonts w:ascii="Franklin Gothic Book" w:hAnsi="Franklin Gothic Book"/>
-          <w:sz w:val="24"/>
-          <w:szCs w:val="24"/>
-        </w:rPr>
-        <w:t>object(</w:t>
-      </w:r>
-      <w:proofErr w:type="gramEnd"/>
-      <w:r>
-        <w:rPr>
-          <w:rFonts w:ascii="Franklin Gothic Book" w:hAnsi="Franklin Gothic Book"/>
-          <w:sz w:val="24"/>
-          <w:szCs w:val="24"/>
-        </w:rPr>
-        <w:t>default scope of the bean) of DaoOneImpl and maintains it in the container</w:t>
+        <w:t>&lt;bean id = “a” class = “com.npci.DaoTwoImpl” /&gt;</w:t>
+      </w:r>
+    </w:p>
+    <w:p>
+      <w:pPr>
+        <w:rPr>
+          <w:rFonts w:ascii="Franklin Gothic Book" w:hAnsi="Franklin Gothic Book"/>
+          <w:sz w:val="24"/>
+          <w:szCs w:val="24"/>
+        </w:rPr>
+      </w:pPr>
+      <w:r>
+        <w:rPr>
+          <w:rFonts w:ascii="Franklin Gothic Book" w:hAnsi="Franklin Gothic Book"/>
+          <w:sz w:val="24"/>
+          <w:szCs w:val="24"/>
+        </w:rPr>
+        <w:t>Spring container creates a singleton object(default scope of the bean) of DaoOneImpl and maintains it in the container</w:t>
       </w:r>
     </w:p>
     <w:p>
@@ -8975,51 +7592,31 @@
         </w:rPr>
         <w:t>(TestDao)</w:t>
       </w:r>
-      <w:proofErr w:type="gramStart"/>
-      <w:r>
-        <w:rPr>
-          <w:rFonts w:ascii="Franklin Gothic Book" w:hAnsi="Franklin Gothic Book"/>
-          <w:sz w:val="24"/>
-          <w:szCs w:val="24"/>
-        </w:rPr>
-        <w:t>context.getBean</w:t>
-      </w:r>
-      <w:proofErr w:type="gramEnd"/>
-      <w:r>
-        <w:rPr>
-          <w:rFonts w:ascii="Franklin Gothic Book" w:hAnsi="Franklin Gothic Book"/>
-          <w:sz w:val="24"/>
-          <w:szCs w:val="24"/>
-        </w:rPr>
-        <w:t xml:space="preserve">(“a”); </w:t>
-      </w:r>
-    </w:p>
-    <w:p>
-      <w:pPr>
-        <w:rPr>
-          <w:rFonts w:ascii="Franklin Gothic Book" w:hAnsi="Franklin Gothic Book"/>
-          <w:sz w:val="24"/>
-          <w:szCs w:val="24"/>
-        </w:rPr>
-      </w:pPr>
-      <w:r>
-        <w:rPr>
-          <w:rFonts w:ascii="Franklin Gothic Book" w:hAnsi="Franklin Gothic Book"/>
-          <w:sz w:val="24"/>
-          <w:szCs w:val="24"/>
-        </w:rPr>
-        <w:t xml:space="preserve">// spring container gives the object whose </w:t>
-      </w:r>
-      <w:proofErr w:type="gramStart"/>
-      <w:r>
-        <w:rPr>
-          <w:rFonts w:ascii="Franklin Gothic Book" w:hAnsi="Franklin Gothic Book"/>
-          <w:sz w:val="24"/>
-          <w:szCs w:val="24"/>
-        </w:rPr>
-        <w:t>bean:a</w:t>
-      </w:r>
-      <w:proofErr w:type="gramEnd"/>
+      <w:r>
+        <w:rPr>
+          <w:rFonts w:ascii="Franklin Gothic Book" w:hAnsi="Franklin Gothic Book"/>
+          <w:sz w:val="24"/>
+          <w:szCs w:val="24"/>
+        </w:rPr>
+        <w:t xml:space="preserve">context.getBean(“a”); </w:t>
+      </w:r>
+    </w:p>
+    <w:p>
+      <w:pPr>
+        <w:rPr>
+          <w:rFonts w:ascii="Franklin Gothic Book" w:hAnsi="Franklin Gothic Book"/>
+          <w:sz w:val="24"/>
+          <w:szCs w:val="24"/>
+        </w:rPr>
+      </w:pPr>
+      <w:r>
+        <w:rPr>
+          <w:rFonts w:ascii="Franklin Gothic Book" w:hAnsi="Franklin Gothic Book"/>
+          <w:sz w:val="24"/>
+          <w:szCs w:val="24"/>
+        </w:rPr>
+        <w:t>// spring container gives the object whose bean:a</w:t>
+      </w:r>
     </w:p>
     <w:p>
       <w:pPr>
@@ -9260,25 +7857,7 @@
           <w:szCs w:val="24"/>
         </w:rPr>
         <w:br/>
-        <w:t xml:space="preserve">    private Datasource data; // setter method – </w:t>
-      </w:r>
-      <w:proofErr w:type="gramStart"/>
-      <w:r>
-        <w:rPr>
-          <w:rFonts w:ascii="Franklin Gothic Book" w:hAnsi="Franklin Gothic Book"/>
-          <w:sz w:val="24"/>
-          <w:szCs w:val="24"/>
-        </w:rPr>
-        <w:t>setData(</w:t>
-      </w:r>
-      <w:proofErr w:type="gramEnd"/>
-      <w:r>
-        <w:rPr>
-          <w:rFonts w:ascii="Franklin Gothic Book" w:hAnsi="Franklin Gothic Book"/>
-          <w:sz w:val="24"/>
-          <w:szCs w:val="24"/>
-        </w:rPr>
-        <w:t>…)</w:t>
+        <w:t xml:space="preserve">    private Datasource data; // setter method – setData(…)</w:t>
       </w:r>
       <w:r>
         <w:rPr>
@@ -9321,25 +7900,7 @@
           <w:sz w:val="24"/>
           <w:szCs w:val="24"/>
         </w:rPr>
-        <w:t xml:space="preserve"> // setter method – </w:t>
-      </w:r>
-      <w:proofErr w:type="gramStart"/>
-      <w:r>
-        <w:rPr>
-          <w:rFonts w:ascii="Franklin Gothic Book" w:hAnsi="Franklin Gothic Book"/>
-          <w:sz w:val="24"/>
-          <w:szCs w:val="24"/>
-        </w:rPr>
-        <w:t>setProfileDao(</w:t>
-      </w:r>
-      <w:proofErr w:type="gramEnd"/>
-      <w:r>
-        <w:rPr>
-          <w:rFonts w:ascii="Franklin Gothic Book" w:hAnsi="Franklin Gothic Book"/>
-          <w:sz w:val="24"/>
-          <w:szCs w:val="24"/>
-        </w:rPr>
-        <w:t>…)</w:t>
+        <w:t xml:space="preserve"> // setter method – setProfileDao(…)</w:t>
       </w:r>
       <w:r>
         <w:rPr>
@@ -9384,25 +7945,7 @@
           <w:sz w:val="24"/>
           <w:szCs w:val="24"/>
         </w:rPr>
-        <w:t>&lt;bean id = “ds” class = “</w:t>
-      </w:r>
-      <w:proofErr w:type="gramStart"/>
-      <w:r>
-        <w:rPr>
-          <w:rFonts w:ascii="Franklin Gothic Book" w:hAnsi="Franklin Gothic Book"/>
-          <w:sz w:val="24"/>
-          <w:szCs w:val="24"/>
-        </w:rPr>
-        <w:t>com.npci.dao.Datasource</w:t>
-      </w:r>
-      <w:proofErr w:type="gramEnd"/>
-      <w:r>
-        <w:rPr>
-          <w:rFonts w:ascii="Franklin Gothic Book" w:hAnsi="Franklin Gothic Book"/>
-          <w:sz w:val="24"/>
-          <w:szCs w:val="24"/>
-        </w:rPr>
-        <w:t>”&gt;</w:t>
+        <w:t>&lt;bean id = “ds” class = “com.npci.dao.Datasource”&gt;</w:t>
       </w:r>
       <w:r>
         <w:rPr>
@@ -9493,27 +8036,7 @@
           <w:sz w:val="24"/>
           <w:szCs w:val="24"/>
         </w:rPr>
-        <w:t>&lt;bean id = “service” class = “</w:t>
-      </w:r>
-      <w:proofErr w:type="gramStart"/>
-      <w:r>
-        <w:rPr>
-          <w:rFonts w:ascii="Franklin Gothic Book" w:hAnsi="Franklin Gothic Book"/>
-          <w:color w:val="4472C4" w:themeColor="accent1"/>
-          <w:sz w:val="24"/>
-          <w:szCs w:val="24"/>
-        </w:rPr>
-        <w:t>com.npci</w:t>
-      </w:r>
-      <w:proofErr w:type="gramEnd"/>
-      <w:r>
-        <w:rPr>
-          <w:rFonts w:ascii="Franklin Gothic Book" w:hAnsi="Franklin Gothic Book"/>
-          <w:color w:val="4472C4" w:themeColor="accent1"/>
-          <w:sz w:val="24"/>
-          <w:szCs w:val="24"/>
-        </w:rPr>
-        <w:t>.service.ProfileServiceImpl”&gt;</w:t>
+        <w:t>&lt;bean id = “service” class = “com.npci.service.ProfileServiceImpl”&gt;</w:t>
       </w:r>
       <w:r>
         <w:rPr>
@@ -9567,25 +8090,7 @@
           <w:sz w:val="24"/>
           <w:szCs w:val="24"/>
         </w:rPr>
-        <w:t>&lt;bean id = “ds” class = “</w:t>
-      </w:r>
-      <w:proofErr w:type="gramStart"/>
-      <w:r>
-        <w:rPr>
-          <w:rFonts w:ascii="Franklin Gothic Book" w:hAnsi="Franklin Gothic Book"/>
-          <w:sz w:val="24"/>
-          <w:szCs w:val="24"/>
-        </w:rPr>
-        <w:t>com.npci.dao.Datasource</w:t>
-      </w:r>
-      <w:proofErr w:type="gramEnd"/>
-      <w:r>
-        <w:rPr>
-          <w:rFonts w:ascii="Franklin Gothic Book" w:hAnsi="Franklin Gothic Book"/>
-          <w:sz w:val="24"/>
-          <w:szCs w:val="24"/>
-        </w:rPr>
-        <w:t>”&gt;</w:t>
+        <w:t>&lt;bean id = “ds” class = “com.npci.dao.Datasource”&gt;</w:t>
       </w:r>
       <w:r>
         <w:rPr>
@@ -9752,25 +8257,7 @@
           <w:sz w:val="24"/>
           <w:szCs w:val="24"/>
         </w:rPr>
-        <w:t xml:space="preserve">interface ProfileDao </w:t>
-      </w:r>
-      <w:proofErr w:type="gramStart"/>
-      <w:r>
-        <w:rPr>
-          <w:rFonts w:ascii="Franklin Gothic Book" w:hAnsi="Franklin Gothic Book"/>
-          <w:sz w:val="24"/>
-          <w:szCs w:val="24"/>
-        </w:rPr>
-        <w:t>{ crud</w:t>
-      </w:r>
-      <w:proofErr w:type="gramEnd"/>
-      <w:r>
-        <w:rPr>
-          <w:rFonts w:ascii="Franklin Gothic Book" w:hAnsi="Franklin Gothic Book"/>
-          <w:sz w:val="24"/>
-          <w:szCs w:val="24"/>
-        </w:rPr>
-        <w:t xml:space="preserve"> methods }</w:t>
+        <w:t>interface ProfileDao { crud methods }</w:t>
       </w:r>
     </w:p>
     <w:p>
@@ -9909,25 +8396,7 @@
           <w:sz w:val="24"/>
           <w:szCs w:val="24"/>
         </w:rPr>
-        <w:t>&lt;bean id = "service" class = "</w:t>
-      </w:r>
-      <w:proofErr w:type="gramStart"/>
-      <w:r>
-        <w:rPr>
-          <w:rFonts w:ascii="Franklin Gothic Book" w:hAnsi="Franklin Gothic Book"/>
-          <w:sz w:val="24"/>
-          <w:szCs w:val="24"/>
-        </w:rPr>
-        <w:t>com.service</w:t>
-      </w:r>
-      <w:proofErr w:type="gramEnd"/>
-      <w:r>
-        <w:rPr>
-          <w:rFonts w:ascii="Franklin Gothic Book" w:hAnsi="Franklin Gothic Book"/>
-          <w:sz w:val="24"/>
-          <w:szCs w:val="24"/>
-        </w:rPr>
-        <w:t>.ProfileServiceImpl&gt;</w:t>
+        <w:t>&lt;bean id = "service" class = "com.service.ProfileServiceImpl&gt;</w:t>
       </w:r>
     </w:p>
     <w:p>
@@ -9962,61 +8431,33 @@
           <w:sz w:val="24"/>
           <w:szCs w:val="24"/>
         </w:rPr>
-        <w:t xml:space="preserve">&lt;/bean&gt; [ profileDao = </w:t>
-      </w:r>
-      <w:proofErr w:type="gramStart"/>
-      <w:r>
-        <w:rPr>
-          <w:rFonts w:ascii="Franklin Gothic Book" w:hAnsi="Franklin Gothic Book"/>
-          <w:sz w:val="24"/>
-          <w:szCs w:val="24"/>
-        </w:rPr>
-        <w:t>null ]</w:t>
-      </w:r>
-      <w:proofErr w:type="gramEnd"/>
-    </w:p>
-    <w:p>
-      <w:pPr>
-        <w:rPr>
-          <w:rFonts w:ascii="Franklin Gothic Book" w:hAnsi="Franklin Gothic Book"/>
-          <w:sz w:val="24"/>
-          <w:szCs w:val="24"/>
-        </w:rPr>
-      </w:pPr>
-    </w:p>
-    <w:p>
-      <w:pPr>
-        <w:rPr>
-          <w:rFonts w:ascii="Franklin Gothic Book" w:hAnsi="Franklin Gothic Book"/>
-          <w:sz w:val="24"/>
-          <w:szCs w:val="24"/>
-        </w:rPr>
-      </w:pPr>
-      <w:r>
-        <w:rPr>
-          <w:rFonts w:ascii="Franklin Gothic Book" w:hAnsi="Franklin Gothic Book"/>
-          <w:sz w:val="24"/>
-          <w:szCs w:val="24"/>
-        </w:rPr>
-        <w:t>&lt;bean id = "ds" class = "</w:t>
-      </w:r>
-      <w:proofErr w:type="gramStart"/>
-      <w:r>
-        <w:rPr>
-          <w:rFonts w:ascii="Franklin Gothic Book" w:hAnsi="Franklin Gothic Book"/>
-          <w:sz w:val="24"/>
-          <w:szCs w:val="24"/>
-        </w:rPr>
-        <w:t>com.dao.Datasource</w:t>
-      </w:r>
-      <w:proofErr w:type="gramEnd"/>
-      <w:r>
-        <w:rPr>
-          <w:rFonts w:ascii="Franklin Gothic Book" w:hAnsi="Franklin Gothic Book"/>
-          <w:sz w:val="24"/>
-          <w:szCs w:val="24"/>
-        </w:rPr>
-        <w:t>"&gt;</w:t>
+        <w:t>&lt;/bean&gt; [ profileDao = null ]</w:t>
+      </w:r>
+    </w:p>
+    <w:p>
+      <w:pPr>
+        <w:rPr>
+          <w:rFonts w:ascii="Franklin Gothic Book" w:hAnsi="Franklin Gothic Book"/>
+          <w:sz w:val="24"/>
+          <w:szCs w:val="24"/>
+        </w:rPr>
+      </w:pPr>
+    </w:p>
+    <w:p>
+      <w:pPr>
+        <w:rPr>
+          <w:rFonts w:ascii="Franklin Gothic Book" w:hAnsi="Franklin Gothic Book"/>
+          <w:sz w:val="24"/>
+          <w:szCs w:val="24"/>
+        </w:rPr>
+      </w:pPr>
+      <w:r>
+        <w:rPr>
+          <w:rFonts w:ascii="Franklin Gothic Book" w:hAnsi="Franklin Gothic Book"/>
+          <w:sz w:val="24"/>
+          <w:szCs w:val="24"/>
+        </w:rPr>
+        <w:t>&lt;bean id = "ds" class = "com.dao.Datasource"&gt;</w:t>
       </w:r>
     </w:p>
     <w:p>
@@ -10069,69 +8510,33 @@
           <w:sz w:val="24"/>
           <w:szCs w:val="24"/>
         </w:rPr>
-        <w:t>&lt;/bean</w:t>
-      </w:r>
-      <w:proofErr w:type="gramStart"/>
-      <w:r>
-        <w:rPr>
-          <w:rFonts w:ascii="Franklin Gothic Book" w:hAnsi="Franklin Gothic Book"/>
-          <w:sz w:val="24"/>
-          <w:szCs w:val="24"/>
-        </w:rPr>
-        <w:t>&gt;  [</w:t>
-      </w:r>
-      <w:proofErr w:type="gramEnd"/>
-      <w:r>
-        <w:rPr>
-          <w:rFonts w:ascii="Franklin Gothic Book" w:hAnsi="Franklin Gothic Book"/>
-          <w:sz w:val="24"/>
-          <w:szCs w:val="24"/>
-        </w:rPr>
-        <w:t>username = postgres, password = Welcome1234]</w:t>
-      </w:r>
-    </w:p>
-    <w:p>
-      <w:pPr>
-        <w:rPr>
-          <w:rFonts w:ascii="Franklin Gothic Book" w:hAnsi="Franklin Gothic Book"/>
-          <w:sz w:val="24"/>
-          <w:szCs w:val="24"/>
-        </w:rPr>
-      </w:pPr>
-    </w:p>
-    <w:p>
-      <w:pPr>
-        <w:rPr>
-          <w:rFonts w:ascii="Franklin Gothic Book" w:hAnsi="Franklin Gothic Book"/>
-          <w:sz w:val="24"/>
-          <w:szCs w:val="24"/>
-        </w:rPr>
-      </w:pPr>
-      <w:r>
-        <w:rPr>
-          <w:rFonts w:ascii="Franklin Gothic Book" w:hAnsi="Franklin Gothic Book"/>
-          <w:sz w:val="24"/>
-          <w:szCs w:val="24"/>
-        </w:rPr>
-        <w:t>&lt;bean id = "dao" class = "</w:t>
-      </w:r>
-      <w:proofErr w:type="gramStart"/>
-      <w:r>
-        <w:rPr>
-          <w:rFonts w:ascii="Franklin Gothic Book" w:hAnsi="Franklin Gothic Book"/>
-          <w:sz w:val="24"/>
-          <w:szCs w:val="24"/>
-        </w:rPr>
-        <w:t>com.dao.ProfileDaoImplTwo</w:t>
-      </w:r>
-      <w:proofErr w:type="gramEnd"/>
-      <w:r>
-        <w:rPr>
-          <w:rFonts w:ascii="Franklin Gothic Book" w:hAnsi="Franklin Gothic Book"/>
-          <w:sz w:val="24"/>
-          <w:szCs w:val="24"/>
-        </w:rPr>
-        <w:t>"&gt;</w:t>
+        <w:t>&lt;/bean&gt;  [username = postgres, password = Welcome1234]</w:t>
+      </w:r>
+    </w:p>
+    <w:p>
+      <w:pPr>
+        <w:rPr>
+          <w:rFonts w:ascii="Franklin Gothic Book" w:hAnsi="Franklin Gothic Book"/>
+          <w:sz w:val="24"/>
+          <w:szCs w:val="24"/>
+        </w:rPr>
+      </w:pPr>
+    </w:p>
+    <w:p>
+      <w:pPr>
+        <w:rPr>
+          <w:rFonts w:ascii="Franklin Gothic Book" w:hAnsi="Franklin Gothic Book"/>
+          <w:sz w:val="24"/>
+          <w:szCs w:val="24"/>
+        </w:rPr>
+      </w:pPr>
+      <w:r>
+        <w:rPr>
+          <w:rFonts w:ascii="Franklin Gothic Book" w:hAnsi="Franklin Gothic Book"/>
+          <w:sz w:val="24"/>
+          <w:szCs w:val="24"/>
+        </w:rPr>
+        <w:t>&lt;bean id = "dao" class = "com.dao.ProfileDaoImplTwo"&gt;</w:t>
       </w:r>
     </w:p>
     <w:p>
@@ -10290,33 +8695,15 @@
           <w:sz w:val="24"/>
           <w:szCs w:val="24"/>
         </w:rPr>
-        <w:t xml:space="preserve">It internally uses embedded </w:t>
-      </w:r>
-      <w:proofErr w:type="gramStart"/>
-      <w:r>
-        <w:rPr>
-          <w:rFonts w:ascii="Franklin Gothic Book" w:hAnsi="Franklin Gothic Book"/>
-          <w:sz w:val="24"/>
-          <w:szCs w:val="24"/>
-        </w:rPr>
-        <w:t>server</w:t>
-      </w:r>
-      <w:r>
-        <w:rPr>
-          <w:rFonts w:ascii="Franklin Gothic Book" w:hAnsi="Franklin Gothic Book"/>
-          <w:sz w:val="24"/>
-          <w:szCs w:val="24"/>
-        </w:rPr>
-        <w:t>(</w:t>
-      </w:r>
-      <w:proofErr w:type="gramEnd"/>
-      <w:r>
-        <w:rPr>
-          <w:rFonts w:ascii="Franklin Gothic Book" w:hAnsi="Franklin Gothic Book"/>
-          <w:sz w:val="24"/>
-          <w:szCs w:val="24"/>
-        </w:rPr>
-        <w:t>tomcat is the default embedded server)</w:t>
+        <w:t>It internally uses embedded server</w:t>
+      </w:r>
+      <w:r>
+        <w:rPr>
+          <w:rFonts w:ascii="Franklin Gothic Book" w:hAnsi="Franklin Gothic Book"/>
+          <w:sz w:val="24"/>
+          <w:szCs w:val="24"/>
+        </w:rPr>
+        <w:t>(tomcat is the default embedded server)</w:t>
       </w:r>
       <w:r>
         <w:rPr>
@@ -10346,25 +8733,7 @@
           <w:sz w:val="24"/>
           <w:szCs w:val="24"/>
         </w:rPr>
-        <w:t xml:space="preserve">It </w:t>
-      </w:r>
-      <w:proofErr w:type="gramStart"/>
-      <w:r>
-        <w:rPr>
-          <w:rFonts w:ascii="Franklin Gothic Book" w:hAnsi="Franklin Gothic Book"/>
-          <w:sz w:val="24"/>
-          <w:szCs w:val="24"/>
-        </w:rPr>
-        <w:t>make</w:t>
-      </w:r>
-      <w:proofErr w:type="gramEnd"/>
-      <w:r>
-        <w:rPr>
-          <w:rFonts w:ascii="Franklin Gothic Book" w:hAnsi="Franklin Gothic Book"/>
-          <w:sz w:val="24"/>
-          <w:szCs w:val="24"/>
-        </w:rPr>
-        <w:t xml:space="preserve"> use all the spring features but most of the things are automated</w:t>
+        <w:t>It make use all the spring features but most of the things are automated</w:t>
       </w:r>
     </w:p>
     <w:p>
@@ -10399,25 +8768,7 @@
           <w:sz w:val="24"/>
           <w:szCs w:val="24"/>
         </w:rPr>
-        <w:t xml:space="preserve">class Datasource </w:t>
-      </w:r>
-      <w:proofErr w:type="gramStart"/>
-      <w:r>
-        <w:rPr>
-          <w:rFonts w:ascii="Franklin Gothic Book" w:hAnsi="Franklin Gothic Book"/>
-          <w:sz w:val="24"/>
-          <w:szCs w:val="24"/>
-        </w:rPr>
-        <w:t>{ }</w:t>
-      </w:r>
-      <w:proofErr w:type="gramEnd"/>
-      <w:r>
-        <w:rPr>
-          <w:rFonts w:ascii="Franklin Gothic Book" w:hAnsi="Franklin Gothic Book"/>
-          <w:sz w:val="24"/>
-          <w:szCs w:val="24"/>
-        </w:rPr>
-        <w:t xml:space="preserve">   </w:t>
+        <w:t xml:space="preserve">class Datasource { }   </w:t>
       </w:r>
       <w:r>
         <w:rPr>
@@ -10452,25 +8803,7 @@
           <w:sz w:val="24"/>
           <w:szCs w:val="24"/>
         </w:rPr>
-        <w:t xml:space="preserve"> </w:t>
-      </w:r>
-      <w:proofErr w:type="gramStart"/>
-      <w:r>
-        <w:rPr>
-          <w:rFonts w:ascii="Franklin Gothic Book" w:hAnsi="Franklin Gothic Book"/>
-          <w:sz w:val="24"/>
-          <w:szCs w:val="24"/>
-        </w:rPr>
-        <w:t>bean :</w:t>
-      </w:r>
-      <w:proofErr w:type="gramEnd"/>
-      <w:r>
-        <w:rPr>
-          <w:rFonts w:ascii="Franklin Gothic Book" w:hAnsi="Franklin Gothic Book"/>
-          <w:sz w:val="24"/>
-          <w:szCs w:val="24"/>
-        </w:rPr>
-        <w:t xml:space="preserve"> Datasource</w:t>
+        <w:t xml:space="preserve"> bean : Datasource</w:t>
       </w:r>
       <w:r>
         <w:rPr>
@@ -10522,25 +8855,7 @@
           <w:sz w:val="24"/>
           <w:szCs w:val="24"/>
         </w:rPr>
-        <w:t>@</w:t>
-      </w:r>
-      <w:proofErr w:type="gramStart"/>
-      <w:r>
-        <w:rPr>
-          <w:rFonts w:ascii="Franklin Gothic Book" w:hAnsi="Franklin Gothic Book"/>
-          <w:sz w:val="24"/>
-          <w:szCs w:val="24"/>
-        </w:rPr>
-        <w:t>Component  /</w:t>
-      </w:r>
-      <w:proofErr w:type="gramEnd"/>
-      <w:r>
-        <w:rPr>
-          <w:rFonts w:ascii="Franklin Gothic Book" w:hAnsi="Franklin Gothic Book"/>
-          <w:sz w:val="24"/>
-          <w:szCs w:val="24"/>
-        </w:rPr>
-        <w:t>/ default id will be className, begins with lower-case</w:t>
+        <w:t>@Component  // default id will be className, begins with lower-case</w:t>
       </w:r>
       <w:r>
         <w:rPr>
@@ -10593,27 +8908,7 @@
           <w:szCs w:val="24"/>
           <w:highlight w:val="yellow"/>
         </w:rPr>
-        <w:t xml:space="preserve">How does spring boot </w:t>
-      </w:r>
-      <w:proofErr w:type="gramStart"/>
-      <w:r>
-        <w:rPr>
-          <w:rFonts w:ascii="Franklin Gothic Book" w:hAnsi="Franklin Gothic Book"/>
-          <w:sz w:val="24"/>
-          <w:szCs w:val="24"/>
-          <w:highlight w:val="yellow"/>
-        </w:rPr>
-        <w:t>helps</w:t>
-      </w:r>
-      <w:proofErr w:type="gramEnd"/>
-      <w:r>
-        <w:rPr>
-          <w:rFonts w:ascii="Franklin Gothic Book" w:hAnsi="Franklin Gothic Book"/>
-          <w:sz w:val="24"/>
-          <w:szCs w:val="24"/>
-          <w:highlight w:val="yellow"/>
-        </w:rPr>
-        <w:t xml:space="preserve"> in supplying a dependency:</w:t>
+        <w:t>How does spring boot helps in supplying a dependency:</w:t>
       </w:r>
       <w:r>
         <w:rPr>
@@ -10638,25 +8933,7 @@
           <w:sz w:val="24"/>
           <w:szCs w:val="24"/>
         </w:rPr>
-        <w:t xml:space="preserve">interface X </w:t>
-      </w:r>
-      <w:proofErr w:type="gramStart"/>
-      <w:r>
-        <w:rPr>
-          <w:rFonts w:ascii="Franklin Gothic Book" w:hAnsi="Franklin Gothic Book"/>
-          <w:sz w:val="24"/>
-          <w:szCs w:val="24"/>
-        </w:rPr>
-        <w:t>{ }</w:t>
-      </w:r>
-      <w:proofErr w:type="gramEnd"/>
-      <w:r>
-        <w:rPr>
-          <w:rFonts w:ascii="Franklin Gothic Book" w:hAnsi="Franklin Gothic Book"/>
-          <w:sz w:val="24"/>
-          <w:szCs w:val="24"/>
-        </w:rPr>
-        <w:t xml:space="preserve"> </w:t>
+        <w:t xml:space="preserve">interface X { } </w:t>
       </w:r>
       <w:r>
         <w:rPr>
@@ -10958,7 +9235,6 @@
           <w:szCs w:val="24"/>
         </w:rPr>
       </w:pPr>
-      <w:proofErr w:type="gramStart"/>
       <w:r>
         <w:rPr>
           <w:rFonts w:ascii="Franklin Gothic Book" w:hAnsi="Franklin Gothic Book"/>
@@ -10968,7 +9244,6 @@
         </w:rPr>
         <w:t>application.properties</w:t>
       </w:r>
-      <w:proofErr w:type="gramEnd"/>
     </w:p>
     <w:p>
       <w:pPr>
@@ -11010,24 +9285,7 @@
           <w:szCs w:val="24"/>
         </w:rPr>
         <w:br/>
-      </w:r>
-      <w:proofErr w:type="gramStart"/>
-      <w:r>
-        <w:rPr>
-          <w:rFonts w:ascii="Franklin Gothic Book" w:hAnsi="Franklin Gothic Book"/>
-          <w:sz w:val="24"/>
-          <w:szCs w:val="24"/>
-        </w:rPr>
-        <w:t>server.port</w:t>
-      </w:r>
-      <w:proofErr w:type="gramEnd"/>
-      <w:r>
-        <w:rPr>
-          <w:rFonts w:ascii="Franklin Gothic Book" w:hAnsi="Franklin Gothic Book"/>
-          <w:sz w:val="24"/>
-          <w:szCs w:val="24"/>
-        </w:rPr>
-        <w:t xml:space="preserve"> = 9090</w:t>
+        <w:t>server.port = 9090</w:t>
       </w:r>
       <w:r>
         <w:rPr>
@@ -11177,33 +9435,15 @@
           <w:sz w:val="24"/>
           <w:szCs w:val="24"/>
         </w:rPr>
-        <w:t xml:space="preserve"> This library provides default embedded tomcat server &amp; other web related features are auto-</w:t>
-      </w:r>
-      <w:proofErr w:type="gramStart"/>
-      <w:r>
-        <w:rPr>
-          <w:rFonts w:ascii="Franklin Gothic Book" w:hAnsi="Franklin Gothic Book"/>
-          <w:sz w:val="24"/>
-          <w:szCs w:val="24"/>
-        </w:rPr>
-        <w:t>configured</w:t>
-      </w:r>
-      <w:r>
-        <w:rPr>
-          <w:rFonts w:ascii="Franklin Gothic Book" w:hAnsi="Franklin Gothic Book"/>
-          <w:sz w:val="24"/>
-          <w:szCs w:val="24"/>
-        </w:rPr>
-        <w:t>(</w:t>
-      </w:r>
-      <w:proofErr w:type="gramEnd"/>
-      <w:r>
-        <w:rPr>
-          <w:rFonts w:ascii="Franklin Gothic Book" w:hAnsi="Franklin Gothic Book"/>
-          <w:sz w:val="24"/>
-          <w:szCs w:val="24"/>
-        </w:rPr>
-        <w:t>Front Controller</w:t>
+        <w:t xml:space="preserve"> This library provides default embedded tomcat server &amp; other web related features are auto-configured</w:t>
+      </w:r>
+      <w:r>
+        <w:rPr>
+          <w:rFonts w:ascii="Franklin Gothic Book" w:hAnsi="Franklin Gothic Book"/>
+          <w:sz w:val="24"/>
+          <w:szCs w:val="24"/>
+        </w:rPr>
+        <w:t>(Front Controller</w:t>
       </w:r>
       <w:r>
         <w:rPr>
@@ -11323,25 +9563,7 @@
           <w:sz w:val="24"/>
           <w:szCs w:val="24"/>
         </w:rPr>
-        <w:t xml:space="preserve">resources &gt;&gt; </w:t>
-      </w:r>
-      <w:proofErr w:type="gramStart"/>
-      <w:r>
-        <w:rPr>
-          <w:rFonts w:ascii="Franklin Gothic Book" w:hAnsi="Franklin Gothic Book"/>
-          <w:sz w:val="24"/>
-          <w:szCs w:val="24"/>
-        </w:rPr>
-        <w:t>application.properties</w:t>
-      </w:r>
-      <w:proofErr w:type="gramEnd"/>
-      <w:r>
-        <w:rPr>
-          <w:rFonts w:ascii="Franklin Gothic Book" w:hAnsi="Franklin Gothic Book"/>
-          <w:sz w:val="24"/>
-          <w:szCs w:val="24"/>
-        </w:rPr>
-        <w:t xml:space="preserve"> or any other properties file</w:t>
+        <w:t>resources &gt;&gt; application.properties or any other properties file</w:t>
       </w:r>
     </w:p>
     <w:p>
@@ -11491,25 +9713,7 @@
           <w:sz w:val="24"/>
           <w:szCs w:val="24"/>
         </w:rPr>
-        <w:t>java -jar spring-boot-demo-0.0.1-SNAPSHOT.jar --</w:t>
-      </w:r>
-      <w:proofErr w:type="gramStart"/>
-      <w:r>
-        <w:rPr>
-          <w:rFonts w:ascii="Franklin Gothic Book" w:hAnsi="Franklin Gothic Book"/>
-          <w:sz w:val="24"/>
-          <w:szCs w:val="24"/>
-        </w:rPr>
-        <w:t>server.port</w:t>
-      </w:r>
-      <w:proofErr w:type="gramEnd"/>
-      <w:r>
-        <w:rPr>
-          <w:rFonts w:ascii="Franklin Gothic Book" w:hAnsi="Franklin Gothic Book"/>
-          <w:sz w:val="24"/>
-          <w:szCs w:val="24"/>
-        </w:rPr>
-        <w:t>=9091</w:t>
+        <w:t>java -jar spring-boot-demo-0.0.1-SNAPSHOT.jar --server.port=9091</w:t>
       </w:r>
     </w:p>
     <w:p>
@@ -11725,25 +9929,7 @@
           <w:sz w:val="24"/>
           <w:szCs w:val="24"/>
         </w:rPr>
-        <w:t xml:space="preserve">Payment payment = new </w:t>
-      </w:r>
-      <w:proofErr w:type="gramStart"/>
-      <w:r>
-        <w:rPr>
-          <w:rFonts w:ascii="Franklin Gothic Book" w:hAnsi="Franklin Gothic Book"/>
-          <w:sz w:val="24"/>
-          <w:szCs w:val="24"/>
-        </w:rPr>
-        <w:t>Payment(</w:t>
-      </w:r>
-      <w:proofErr w:type="gramEnd"/>
-      <w:r>
-        <w:rPr>
-          <w:rFonts w:ascii="Franklin Gothic Book" w:hAnsi="Franklin Gothic Book"/>
-          <w:sz w:val="24"/>
-          <w:szCs w:val="24"/>
-        </w:rPr>
-        <w:t>777888, 5000); is represented in XML as</w:t>
+        <w:t>Payment payment = new Payment(777888, 5000); is represented in XML as</w:t>
       </w:r>
     </w:p>
     <w:p>
@@ -11816,23 +10002,13 @@
           <w:szCs w:val="24"/>
         </w:rPr>
       </w:pPr>
-      <w:proofErr w:type="gramStart"/>
-      <w:r>
-        <w:rPr>
-          <w:rFonts w:ascii="Franklin Gothic Book" w:hAnsi="Franklin Gothic Book"/>
-          <w:sz w:val="24"/>
-          <w:szCs w:val="24"/>
-        </w:rPr>
-        <w:t>{ “</w:t>
-      </w:r>
-      <w:proofErr w:type="gramEnd"/>
-      <w:r>
-        <w:rPr>
-          <w:rFonts w:ascii="Franklin Gothic Book" w:hAnsi="Franklin Gothic Book"/>
-          <w:sz w:val="24"/>
-          <w:szCs w:val="24"/>
-        </w:rPr>
-        <w:t>accountNumber” : 777888, “amount”:5000 }</w:t>
+      <w:r>
+        <w:rPr>
+          <w:rFonts w:ascii="Franklin Gothic Book" w:hAnsi="Franklin Gothic Book"/>
+          <w:sz w:val="24"/>
+          <w:szCs w:val="24"/>
+        </w:rPr>
+        <w:t>{ “accountNumber” : 777888, “amount”:5000 }</w:t>
       </w:r>
     </w:p>
     <w:p>
@@ -11954,25 +10130,7 @@
           <w:sz w:val="24"/>
           <w:szCs w:val="24"/>
         </w:rPr>
-        <w:t xml:space="preserve">Principles while using web </w:t>
-      </w:r>
-      <w:proofErr w:type="gramStart"/>
-      <w:r>
-        <w:rPr>
-          <w:rFonts w:ascii="Franklin Gothic Book" w:hAnsi="Franklin Gothic Book"/>
-          <w:sz w:val="24"/>
-          <w:szCs w:val="24"/>
-        </w:rPr>
-        <w:t>service(</w:t>
-      </w:r>
-      <w:proofErr w:type="gramEnd"/>
-      <w:r>
-        <w:rPr>
-          <w:rFonts w:ascii="Franklin Gothic Book" w:hAnsi="Franklin Gothic Book"/>
-          <w:sz w:val="24"/>
-          <w:szCs w:val="24"/>
-        </w:rPr>
-        <w:t>REST – Representational State Transfer)</w:t>
+        <w:t>Principles while using web service(REST – Representational State Transfer)</w:t>
       </w:r>
     </w:p>
     <w:p>
@@ -12301,24 +10459,7 @@
           <w:szCs w:val="24"/>
         </w:rPr>
         <w:tab/>
-      </w:r>
-      <w:proofErr w:type="gramStart"/>
-      <w:r>
-        <w:rPr>
-          <w:rFonts w:ascii="Franklin Gothic Book" w:hAnsi="Franklin Gothic Book"/>
-          <w:sz w:val="24"/>
-          <w:szCs w:val="24"/>
-        </w:rPr>
-        <w:t>register(</w:t>
-      </w:r>
-      <w:proofErr w:type="gramEnd"/>
-      <w:r>
-        <w:rPr>
-          <w:rFonts w:ascii="Franklin Gothic Book" w:hAnsi="Franklin Gothic Book"/>
-          <w:sz w:val="24"/>
-          <w:szCs w:val="24"/>
-        </w:rPr>
-        <w:t xml:space="preserve">) { } </w:t>
+        <w:t xml:space="preserve">register() { } </w:t>
       </w:r>
       <w:r>
         <w:rPr>
@@ -12531,25 +10672,7 @@
           <w:sz w:val="24"/>
           <w:szCs w:val="24"/>
         </w:rPr>
-        <w:t xml:space="preserve">It takes care of using ApplicationContext so that you don’t have to </w:t>
-      </w:r>
-      <w:proofErr w:type="gramStart"/>
-      <w:r>
-        <w:rPr>
-          <w:rFonts w:ascii="Franklin Gothic Book" w:hAnsi="Franklin Gothic Book"/>
-          <w:sz w:val="24"/>
-          <w:szCs w:val="24"/>
-        </w:rPr>
-        <w:t>getBean(</w:t>
-      </w:r>
-      <w:proofErr w:type="gramEnd"/>
-      <w:r>
-        <w:rPr>
-          <w:rFonts w:ascii="Franklin Gothic Book" w:hAnsi="Franklin Gothic Book"/>
-          <w:sz w:val="24"/>
-          <w:szCs w:val="24"/>
-        </w:rPr>
-        <w:t xml:space="preserve">) anywhere, i.e., it is the one that initialize the spring container </w:t>
+        <w:t xml:space="preserve">It takes care of using ApplicationContext so that you don’t have to getBean() anywhere, i.e., it is the one that initialize the spring container </w:t>
       </w:r>
       <w:r>
         <w:rPr>
@@ -12597,25 +10720,7 @@
           <w:sz w:val="24"/>
           <w:szCs w:val="24"/>
         </w:rPr>
-        <w:t xml:space="preserve">i.e., /login mapping to </w:t>
-      </w:r>
-      <w:proofErr w:type="gramStart"/>
-      <w:r>
-        <w:rPr>
-          <w:rFonts w:ascii="Franklin Gothic Book" w:hAnsi="Franklin Gothic Book"/>
-          <w:sz w:val="24"/>
-          <w:szCs w:val="24"/>
-        </w:rPr>
-        <w:t>login(</w:t>
-      </w:r>
-      <w:proofErr w:type="gramEnd"/>
-      <w:r>
-        <w:rPr>
-          <w:rFonts w:ascii="Franklin Gothic Book" w:hAnsi="Franklin Gothic Book"/>
-          <w:sz w:val="24"/>
-          <w:szCs w:val="24"/>
-        </w:rPr>
-        <w:t>) method</w:t>
+        <w:t>i.e., /login mapping to login() method</w:t>
       </w:r>
     </w:p>
     <w:p>
@@ -12736,25 +10841,7 @@
           <w:sz w:val="24"/>
           <w:szCs w:val="24"/>
         </w:rPr>
-        <w:t>It supplies the object to another object, it is a replacement for &lt;property ref = “</w:t>
-      </w:r>
-      <w:proofErr w:type="gramStart"/>
-      <w:r>
-        <w:rPr>
-          <w:rFonts w:ascii="Franklin Gothic Book" w:hAnsi="Franklin Gothic Book"/>
-          <w:sz w:val="24"/>
-          <w:szCs w:val="24"/>
-        </w:rPr>
-        <w:t>beanId” ..</w:t>
-      </w:r>
-      <w:proofErr w:type="gramEnd"/>
-      <w:r>
-        <w:rPr>
-          <w:rFonts w:ascii="Franklin Gothic Book" w:hAnsi="Franklin Gothic Book"/>
-          <w:sz w:val="24"/>
-          <w:szCs w:val="24"/>
-        </w:rPr>
-        <w:t xml:space="preserve"> /&gt;</w:t>
+        <w:t>It supplies the object to another object, it is a replacement for &lt;property ref = “beanId” .. /&gt;</w:t>
       </w:r>
     </w:p>
     <w:p>
@@ -12851,25 +10938,7 @@
           <w:sz w:val="24"/>
           <w:szCs w:val="24"/>
         </w:rPr>
-        <w:t xml:space="preserve">: It is a starter library that helps spring boot to automatically connect to the database by using datasource details in </w:t>
-      </w:r>
-      <w:proofErr w:type="gramStart"/>
-      <w:r>
-        <w:rPr>
-          <w:rFonts w:ascii="Franklin Gothic Book" w:hAnsi="Franklin Gothic Book"/>
-          <w:sz w:val="24"/>
-          <w:szCs w:val="24"/>
-        </w:rPr>
-        <w:t>application.properties</w:t>
-      </w:r>
-      <w:proofErr w:type="gramEnd"/>
-      <w:r>
-        <w:rPr>
-          <w:rFonts w:ascii="Franklin Gothic Book" w:hAnsi="Franklin Gothic Book"/>
-          <w:sz w:val="24"/>
-          <w:szCs w:val="24"/>
-        </w:rPr>
-        <w:t>/yml</w:t>
+        <w:t>: It is a starter library that helps spring boot to automatically connect to the database by using datasource details in application.properties/yml</w:t>
       </w:r>
     </w:p>
     <w:p>
@@ -12962,25 +11031,7 @@
           <w:sz w:val="24"/>
           <w:szCs w:val="24"/>
         </w:rPr>
-        <w:t xml:space="preserve"> T is an entity class, ID is the primary key type, this provides crud methods like save(T), delete(T), </w:t>
-      </w:r>
-      <w:proofErr w:type="gramStart"/>
-      <w:r>
-        <w:rPr>
-          <w:rFonts w:ascii="Franklin Gothic Book" w:hAnsi="Franklin Gothic Book"/>
-          <w:sz w:val="24"/>
-          <w:szCs w:val="24"/>
-        </w:rPr>
-        <w:t>findById(</w:t>
-      </w:r>
-      <w:proofErr w:type="gramEnd"/>
-      <w:r>
-        <w:rPr>
-          <w:rFonts w:ascii="Franklin Gothic Book" w:hAnsi="Franklin Gothic Book"/>
-          <w:sz w:val="24"/>
-          <w:szCs w:val="24"/>
-        </w:rPr>
-        <w:t>ID), findAll() methods</w:t>
+        <w:t xml:space="preserve"> T is an entity class, ID is the primary key type, this provides crud methods like save(T), delete(T), findById(ID), findAll() methods</w:t>
       </w:r>
     </w:p>
     <w:p>
@@ -13011,25 +11062,7 @@
           <w:sz w:val="24"/>
           <w:szCs w:val="24"/>
         </w:rPr>
-        <w:t xml:space="preserve"> This extends CrudRepository, this provides some extra methods like </w:t>
-      </w:r>
-      <w:proofErr w:type="gramStart"/>
-      <w:r>
-        <w:rPr>
-          <w:rFonts w:ascii="Franklin Gothic Book" w:hAnsi="Franklin Gothic Book"/>
-          <w:sz w:val="24"/>
-          <w:szCs w:val="24"/>
-        </w:rPr>
-        <w:t>sort(</w:t>
-      </w:r>
-      <w:proofErr w:type="gramEnd"/>
-      <w:r>
-        <w:rPr>
-          <w:rFonts w:ascii="Franklin Gothic Book" w:hAnsi="Franklin Gothic Book"/>
-          <w:sz w:val="24"/>
-          <w:szCs w:val="24"/>
-        </w:rPr>
-        <w:t>), and pagination methods</w:t>
+        <w:t xml:space="preserve"> This extends CrudRepository, this provides some extra methods like sort(), and pagination methods</w:t>
       </w:r>
     </w:p>
     <w:p>
@@ -13065,27 +11098,7 @@
           <w:sz w:val="24"/>
           <w:szCs w:val="24"/>
         </w:rPr>
-        <w:t xml:space="preserve">interface ProfileRepository extends JpaRepository&lt;Profile, Integer&gt; </w:t>
-      </w:r>
-      <w:proofErr w:type="gramStart"/>
-      <w:r>
-        <w:rPr>
-          <w:rFonts w:ascii="Franklin Gothic Book" w:hAnsi="Franklin Gothic Book"/>
-          <w:color w:val="FF0000"/>
-          <w:sz w:val="24"/>
-          <w:szCs w:val="24"/>
-        </w:rPr>
-        <w:t>{ }</w:t>
-      </w:r>
-      <w:proofErr w:type="gramEnd"/>
-      <w:r>
-        <w:rPr>
-          <w:rFonts w:ascii="Franklin Gothic Book" w:hAnsi="Franklin Gothic Book"/>
-          <w:color w:val="FF0000"/>
-          <w:sz w:val="24"/>
-          <w:szCs w:val="24"/>
-        </w:rPr>
-        <w:t xml:space="preserve"> </w:t>
+        <w:t xml:space="preserve">interface ProfileRepository extends JpaRepository&lt;Profile, Integer&gt; { } </w:t>
       </w:r>
     </w:p>
     <w:p>
@@ -13136,52 +11149,24 @@
           <w:sz w:val="24"/>
           <w:szCs w:val="24"/>
         </w:rPr>
-        <w:t xml:space="preserve">save(T): is implemented as </w:t>
-      </w:r>
-      <w:proofErr w:type="gramStart"/>
-      <w:r>
-        <w:rPr>
-          <w:rFonts w:ascii="Franklin Gothic Book" w:hAnsi="Franklin Gothic Book"/>
-          <w:sz w:val="24"/>
-          <w:szCs w:val="24"/>
-        </w:rPr>
-        <w:t>save(</w:t>
-      </w:r>
-      <w:proofErr w:type="gramEnd"/>
-      <w:r>
-        <w:rPr>
-          <w:rFonts w:ascii="Franklin Gothic Book" w:hAnsi="Franklin Gothic Book"/>
-          <w:sz w:val="24"/>
-          <w:szCs w:val="24"/>
-        </w:rPr>
-        <w:t>Profile)</w:t>
-      </w:r>
-    </w:p>
-    <w:p>
-      <w:pPr>
-        <w:rPr>
-          <w:rFonts w:ascii="Franklin Gothic Book" w:hAnsi="Franklin Gothic Book"/>
-          <w:sz w:val="24"/>
-          <w:szCs w:val="24"/>
-        </w:rPr>
-      </w:pPr>
-      <w:proofErr w:type="gramStart"/>
-      <w:r>
-        <w:rPr>
-          <w:rFonts w:ascii="Franklin Gothic Book" w:hAnsi="Franklin Gothic Book"/>
-          <w:sz w:val="24"/>
-          <w:szCs w:val="24"/>
-        </w:rPr>
-        <w:t>findById(</w:t>
-      </w:r>
-      <w:proofErr w:type="gramEnd"/>
-      <w:r>
-        <w:rPr>
-          <w:rFonts w:ascii="Franklin Gothic Book" w:hAnsi="Franklin Gothic Book"/>
-          <w:sz w:val="24"/>
-          <w:szCs w:val="24"/>
-        </w:rPr>
-        <w:t>ID): is implemented as findById(Integer)</w:t>
+        <w:t>save(T): is implemented as save(Profile)</w:t>
+      </w:r>
+    </w:p>
+    <w:p>
+      <w:pPr>
+        <w:rPr>
+          <w:rFonts w:ascii="Franklin Gothic Book" w:hAnsi="Franklin Gothic Book"/>
+          <w:sz w:val="24"/>
+          <w:szCs w:val="24"/>
+        </w:rPr>
+      </w:pPr>
+      <w:r>
+        <w:rPr>
+          <w:rFonts w:ascii="Franklin Gothic Book" w:hAnsi="Franklin Gothic Book"/>
+          <w:sz w:val="24"/>
+          <w:szCs w:val="24"/>
+        </w:rPr>
+        <w:t>findById(ID): is implemented as findById(Integer)</w:t>
       </w:r>
     </w:p>
     <w:p>
@@ -13257,60 +11242,24 @@
           <w:sz w:val="24"/>
           <w:szCs w:val="24"/>
         </w:rPr>
-        <w:t xml:space="preserve">To save: </w:t>
-      </w:r>
-      <w:proofErr w:type="gramStart"/>
-      <w:r>
-        <w:rPr>
-          <w:rFonts w:ascii="Franklin Gothic Book" w:hAnsi="Franklin Gothic Book"/>
-          <w:sz w:val="24"/>
-          <w:szCs w:val="24"/>
-        </w:rPr>
-        <w:t>dao.save</w:t>
-      </w:r>
-      <w:proofErr w:type="gramEnd"/>
-      <w:r>
-        <w:rPr>
-          <w:rFonts w:ascii="Franklin Gothic Book" w:hAnsi="Franklin Gothic Book"/>
-          <w:sz w:val="24"/>
-          <w:szCs w:val="24"/>
-        </w:rPr>
-        <w:t>(profileObject)</w:t>
-      </w:r>
-    </w:p>
-    <w:p>
-      <w:pPr>
-        <w:rPr>
-          <w:rFonts w:ascii="Franklin Gothic Book" w:hAnsi="Franklin Gothic Book"/>
-          <w:sz w:val="24"/>
-          <w:szCs w:val="24"/>
-        </w:rPr>
-      </w:pPr>
-      <w:r>
-        <w:rPr>
-          <w:rFonts w:ascii="Franklin Gothic Book" w:hAnsi="Franklin Gothic Book"/>
-          <w:sz w:val="24"/>
-          <w:szCs w:val="24"/>
-        </w:rPr>
-        <w:t xml:space="preserve">To find by id: </w:t>
-      </w:r>
-      <w:proofErr w:type="gramStart"/>
-      <w:r>
-        <w:rPr>
-          <w:rFonts w:ascii="Franklin Gothic Book" w:hAnsi="Franklin Gothic Book"/>
-          <w:sz w:val="24"/>
-          <w:szCs w:val="24"/>
-        </w:rPr>
-        <w:t>dao.findById</w:t>
-      </w:r>
-      <w:proofErr w:type="gramEnd"/>
-      <w:r>
-        <w:rPr>
-          <w:rFonts w:ascii="Franklin Gothic Book" w:hAnsi="Franklin Gothic Book"/>
-          <w:sz w:val="24"/>
-          <w:szCs w:val="24"/>
-        </w:rPr>
-        <w:t>(id);</w:t>
+        <w:t>To save: dao.save(profileObject)</w:t>
+      </w:r>
+    </w:p>
+    <w:p>
+      <w:pPr>
+        <w:rPr>
+          <w:rFonts w:ascii="Franklin Gothic Book" w:hAnsi="Franklin Gothic Book"/>
+          <w:sz w:val="24"/>
+          <w:szCs w:val="24"/>
+        </w:rPr>
+      </w:pPr>
+      <w:r>
+        <w:rPr>
+          <w:rFonts w:ascii="Franklin Gothic Book" w:hAnsi="Franklin Gothic Book"/>
+          <w:sz w:val="24"/>
+          <w:szCs w:val="24"/>
+        </w:rPr>
+        <w:t>To find by id: dao.findById(id);</w:t>
       </w:r>
     </w:p>
     <w:p>
@@ -13403,6 +11352,7 @@
       <w:r>
         <w:rPr>
           <w:rFonts w:ascii="Franklin Gothic Book" w:hAnsi="Franklin Gothic Book"/>
+          <w:noProof/>
           <w:sz w:val="24"/>
           <w:szCs w:val="24"/>
         </w:rPr>
@@ -13533,15 +11483,7 @@
           <w:sz w:val="24"/>
           <w:szCs w:val="24"/>
         </w:rPr>
-        <w:t>ProfileRepository extends JpaRepository</w:t>
-      </w:r>
-      <w:r>
-        <w:rPr>
-          <w:rFonts w:ascii="Franklin Gothic Book" w:hAnsi="Franklin Gothic Book"/>
-          <w:sz w:val="24"/>
-          <w:szCs w:val="24"/>
-        </w:rPr>
-        <w:t>&lt;Profile, Integer&gt;</w:t>
+        <w:t>ProfileRepository extends JpaRepository&lt;Profile, Integer&gt;</w:t>
       </w:r>
     </w:p>
     <w:p>
@@ -13623,23 +11565,13 @@
           <w:szCs w:val="24"/>
         </w:rPr>
       </w:pPr>
-      <w:proofErr w:type="gramStart"/>
-      <w:r>
-        <w:rPr>
-          <w:rFonts w:ascii="Franklin Gothic Book" w:hAnsi="Franklin Gothic Book"/>
-          <w:sz w:val="24"/>
-          <w:szCs w:val="24"/>
-        </w:rPr>
-        <w:t>application.properties</w:t>
-      </w:r>
-      <w:proofErr w:type="gramEnd"/>
-      <w:r>
-        <w:rPr>
-          <w:rFonts w:ascii="Franklin Gothic Book" w:hAnsi="Franklin Gothic Book"/>
-          <w:sz w:val="24"/>
-          <w:szCs w:val="24"/>
-        </w:rPr>
-        <w:t xml:space="preserve"> – datasource details</w:t>
+      <w:r>
+        <w:rPr>
+          <w:rFonts w:ascii="Franklin Gothic Book" w:hAnsi="Franklin Gothic Book"/>
+          <w:sz w:val="24"/>
+          <w:szCs w:val="24"/>
+        </w:rPr>
+        <w:t>application.properties – datasource details</w:t>
       </w:r>
     </w:p>
     <w:p>
@@ -13702,7 +11634,6 @@
           <w:szCs w:val="24"/>
         </w:rPr>
       </w:pPr>
-      <w:proofErr w:type="gramStart"/>
       <w:r>
         <w:rPr>
           <w:rFonts w:ascii="Franklin Gothic Book" w:hAnsi="Franklin Gothic Book"/>
@@ -13710,16 +11641,7 @@
           <w:szCs w:val="24"/>
         </w:rPr>
         <w:lastRenderedPageBreak/>
-        <w:t>dao.findAll</w:t>
-      </w:r>
-      <w:proofErr w:type="gramEnd"/>
-      <w:r>
-        <w:rPr>
-          <w:rFonts w:ascii="Franklin Gothic Book" w:hAnsi="Franklin Gothic Book"/>
-          <w:sz w:val="24"/>
-          <w:szCs w:val="24"/>
-        </w:rPr>
-        <w:t>(); returns List&lt;Profile&gt;</w:t>
+        <w:t>dao.findAll(); returns List&lt;Profile&gt;</w:t>
       </w:r>
       <w:r>
         <w:rPr>
@@ -13771,43 +11693,143 @@
           <w:sz w:val="24"/>
           <w:szCs w:val="24"/>
         </w:rPr>
+        <w:t xml:space="preserve"> class</w:t>
+      </w:r>
+      <w:r>
+        <w:rPr>
+          <w:rFonts w:ascii="Franklin Gothic Book" w:hAnsi="Franklin Gothic Book"/>
+          <w:sz w:val="24"/>
+          <w:szCs w:val="24"/>
+        </w:rPr>
+        <w:t xml:space="preserve"> : Will have @Autowired on ProfileService</w:t>
+      </w:r>
+    </w:p>
+    <w:p>
+      <w:pPr>
+        <w:rPr>
+          <w:rFonts w:ascii="Franklin Gothic Book" w:hAnsi="Franklin Gothic Book"/>
+          <w:sz w:val="24"/>
+          <w:szCs w:val="24"/>
+        </w:rPr>
+      </w:pPr>
+    </w:p>
+    <w:p>
+      <w:pPr>
+        <w:rPr>
+          <w:rFonts w:ascii="Franklin Gothic Book" w:hAnsi="Franklin Gothic Book"/>
+          <w:sz w:val="24"/>
+          <w:szCs w:val="24"/>
+        </w:rPr>
+      </w:pPr>
+      <w:r>
+        <w:rPr>
+          <w:rFonts w:ascii="Franklin Gothic Book" w:hAnsi="Franklin Gothic Book"/>
+          <w:sz w:val="24"/>
+          <w:szCs w:val="24"/>
+          <w:highlight w:val="yellow"/>
+        </w:rPr>
+        <w:t>save(T):</w:t>
+      </w:r>
+      <w:r>
+        <w:rPr>
+          <w:rFonts w:ascii="Franklin Gothic Book" w:hAnsi="Franklin Gothic Book"/>
+          <w:sz w:val="24"/>
+          <w:szCs w:val="24"/>
+        </w:rPr>
+        <w:t xml:space="preserve"> It saves if id is not present else updates the entity if id is already present</w:t>
+      </w:r>
+    </w:p>
+    <w:p>
+      <w:pPr>
+        <w:rPr>
+          <w:rFonts w:ascii="Franklin Gothic Book" w:hAnsi="Franklin Gothic Book"/>
+          <w:sz w:val="24"/>
+          <w:szCs w:val="24"/>
+        </w:rPr>
+      </w:pPr>
+      <w:r>
+        <w:rPr>
+          <w:rFonts w:ascii="Franklin Gothic Book" w:hAnsi="Franklin Gothic Book"/>
+          <w:sz w:val="24"/>
+          <w:szCs w:val="24"/>
+          <w:highlight w:val="yellow"/>
+        </w:rPr>
+        <w:t>Activity:</w:t>
+      </w:r>
+      <w:r>
+        <w:rPr>
+          <w:rFonts w:ascii="Franklin Gothic Book" w:hAnsi="Franklin Gothic Book"/>
+          <w:sz w:val="24"/>
+          <w:szCs w:val="24"/>
+        </w:rPr>
         <w:t xml:space="preserve"> </w:t>
       </w:r>
-      <w:proofErr w:type="gramStart"/>
-      <w:r>
-        <w:rPr>
-          <w:rFonts w:ascii="Franklin Gothic Book" w:hAnsi="Franklin Gothic Book"/>
-          <w:sz w:val="24"/>
-          <w:szCs w:val="24"/>
-        </w:rPr>
-        <w:t>class</w:t>
-      </w:r>
-      <w:r>
-        <w:rPr>
-          <w:rFonts w:ascii="Franklin Gothic Book" w:hAnsi="Franklin Gothic Book"/>
-          <w:sz w:val="24"/>
-          <w:szCs w:val="24"/>
-        </w:rPr>
-        <w:t xml:space="preserve"> :</w:t>
-      </w:r>
-      <w:proofErr w:type="gramEnd"/>
-      <w:r>
-        <w:rPr>
-          <w:rFonts w:ascii="Franklin Gothic Book" w:hAnsi="Franklin Gothic Book"/>
-          <w:sz w:val="24"/>
-          <w:szCs w:val="24"/>
-        </w:rPr>
-        <w:t xml:space="preserve"> Will have @Autowired on ProfileService</w:t>
-      </w:r>
-    </w:p>
-    <w:p>
-      <w:pPr>
-        <w:rPr>
-          <w:rFonts w:ascii="Franklin Gothic Book" w:hAnsi="Franklin Gothic Book"/>
-          <w:sz w:val="24"/>
-          <w:szCs w:val="24"/>
-        </w:rPr>
-      </w:pPr>
+    </w:p>
+    <w:p>
+      <w:pPr>
+        <w:pStyle w:val="ListParagraph"/>
+        <w:numPr>
+          <w:ilvl w:val="0"/>
+          <w:numId w:val="29"/>
+        </w:numPr>
+        <w:rPr>
+          <w:rFonts w:ascii="Franklin Gothic Book" w:hAnsi="Franklin Gothic Book"/>
+          <w:sz w:val="24"/>
+          <w:szCs w:val="24"/>
+        </w:rPr>
+      </w:pPr>
+      <w:r>
+        <w:rPr>
+          <w:rFonts w:ascii="Franklin Gothic Book" w:hAnsi="Franklin Gothic Book"/>
+          <w:sz w:val="24"/>
+          <w:szCs w:val="24"/>
+        </w:rPr>
+        <w:t>Create a webservice that accepts phone number to find an entity, it must throw exception if profile is not present– create appropriate methods in the service layer &amp; call them from the controller</w:t>
+      </w:r>
+    </w:p>
+    <w:p>
+      <w:pPr>
+        <w:pStyle w:val="ListParagraph"/>
+        <w:numPr>
+          <w:ilvl w:val="0"/>
+          <w:numId w:val="29"/>
+        </w:numPr>
+        <w:rPr>
+          <w:rFonts w:ascii="Franklin Gothic Book" w:hAnsi="Franklin Gothic Book"/>
+          <w:sz w:val="24"/>
+          <w:szCs w:val="24"/>
+        </w:rPr>
+      </w:pPr>
+      <w:r>
+        <w:rPr>
+          <w:rFonts w:ascii="Franklin Gothic Book" w:hAnsi="Franklin Gothic Book"/>
+          <w:sz w:val="24"/>
+          <w:szCs w:val="24"/>
+        </w:rPr>
+        <w:t>Create a webservice that accepts the id to delete the entity, it must throw exception if profile is not present – create appropriate methods in the service layer &amp; call them – JpaRepository has an inbuilt method to delete, you can use that method from the service layer</w:t>
+      </w:r>
+    </w:p>
+    <w:p>
+      <w:pPr>
+        <w:pStyle w:val="ListParagraph"/>
+        <w:numPr>
+          <w:ilvl w:val="0"/>
+          <w:numId w:val="29"/>
+        </w:numPr>
+        <w:rPr>
+          <w:rFonts w:ascii="Franklin Gothic Book" w:hAnsi="Franklin Gothic Book"/>
+          <w:sz w:val="24"/>
+          <w:szCs w:val="24"/>
+        </w:rPr>
+      </w:pPr>
+      <w:r>
+        <w:rPr>
+          <w:rFonts w:ascii="Franklin Gothic Book" w:hAnsi="Franklin Gothic Book"/>
+          <w:sz w:val="24"/>
+          <w:szCs w:val="24"/>
+        </w:rPr>
+        <w:t>Create a webservice that accepts the id and other profile details in JSON format to update the entity – it must throw exception as well, create appropriate methods in the service layer &amp; call them – use save(T) method of DAO to update the entity</w:t>
+      </w:r>
     </w:p>
     <w:p>
       <w:pPr>
@@ -16054,6 +14076,95 @@
     </w:lvl>
   </w:abstractNum>
   <w:abstractNum w:abstractNumId="24" w15:restartNumberingAfterBreak="0">
+    <w:nsid w:val="701B7A42"/>
+    <w:multiLevelType w:val="hybridMultilevel"/>
+    <w:tmpl w:val="E4A883F2"/>
+    <w:lvl w:ilvl="0" w:tplc="0409000F">
+      <w:start w:val="1"/>
+      <w:numFmt w:val="decimal"/>
+      <w:lvlText w:val="%1."/>
+      <w:lvlJc w:val="left"/>
+      <w:pPr>
+        <w:ind w:left="720" w:hanging="360"/>
+      </w:pPr>
+      <w:rPr>
+        <w:rFonts w:hint="default"/>
+      </w:rPr>
+    </w:lvl>
+    <w:lvl w:ilvl="1" w:tplc="04090019" w:tentative="1">
+      <w:start w:val="1"/>
+      <w:numFmt w:val="lowerLetter"/>
+      <w:lvlText w:val="%2."/>
+      <w:lvlJc w:val="left"/>
+      <w:pPr>
+        <w:ind w:left="1440" w:hanging="360"/>
+      </w:pPr>
+    </w:lvl>
+    <w:lvl w:ilvl="2" w:tplc="0409001B" w:tentative="1">
+      <w:start w:val="1"/>
+      <w:numFmt w:val="lowerRoman"/>
+      <w:lvlText w:val="%3."/>
+      <w:lvlJc w:val="right"/>
+      <w:pPr>
+        <w:ind w:left="2160" w:hanging="180"/>
+      </w:pPr>
+    </w:lvl>
+    <w:lvl w:ilvl="3" w:tplc="0409000F" w:tentative="1">
+      <w:start w:val="1"/>
+      <w:numFmt w:val="decimal"/>
+      <w:lvlText w:val="%4."/>
+      <w:lvlJc w:val="left"/>
+      <w:pPr>
+        <w:ind w:left="2880" w:hanging="360"/>
+      </w:pPr>
+    </w:lvl>
+    <w:lvl w:ilvl="4" w:tplc="04090019" w:tentative="1">
+      <w:start w:val="1"/>
+      <w:numFmt w:val="lowerLetter"/>
+      <w:lvlText w:val="%5."/>
+      <w:lvlJc w:val="left"/>
+      <w:pPr>
+        <w:ind w:left="3600" w:hanging="360"/>
+      </w:pPr>
+    </w:lvl>
+    <w:lvl w:ilvl="5" w:tplc="0409001B" w:tentative="1">
+      <w:start w:val="1"/>
+      <w:numFmt w:val="lowerRoman"/>
+      <w:lvlText w:val="%6."/>
+      <w:lvlJc w:val="right"/>
+      <w:pPr>
+        <w:ind w:left="4320" w:hanging="180"/>
+      </w:pPr>
+    </w:lvl>
+    <w:lvl w:ilvl="6" w:tplc="0409000F" w:tentative="1">
+      <w:start w:val="1"/>
+      <w:numFmt w:val="decimal"/>
+      <w:lvlText w:val="%7."/>
+      <w:lvlJc w:val="left"/>
+      <w:pPr>
+        <w:ind w:left="5040" w:hanging="360"/>
+      </w:pPr>
+    </w:lvl>
+    <w:lvl w:ilvl="7" w:tplc="04090019" w:tentative="1">
+      <w:start w:val="1"/>
+      <w:numFmt w:val="lowerLetter"/>
+      <w:lvlText w:val="%8."/>
+      <w:lvlJc w:val="left"/>
+      <w:pPr>
+        <w:ind w:left="5760" w:hanging="360"/>
+      </w:pPr>
+    </w:lvl>
+    <w:lvl w:ilvl="8" w:tplc="0409001B" w:tentative="1">
+      <w:start w:val="1"/>
+      <w:numFmt w:val="lowerRoman"/>
+      <w:lvlText w:val="%9."/>
+      <w:lvlJc w:val="right"/>
+      <w:pPr>
+        <w:ind w:left="6480" w:hanging="180"/>
+      </w:pPr>
+    </w:lvl>
+  </w:abstractNum>
+  <w:abstractNum w:abstractNumId="25" w15:restartNumberingAfterBreak="0">
     <w:nsid w:val="71714FD8"/>
     <w:multiLevelType w:val="hybridMultilevel"/>
     <w:tmpl w:val="C508522A"/>
@@ -16142,7 +14253,7 @@
       </w:pPr>
     </w:lvl>
   </w:abstractNum>
-  <w:abstractNum w:abstractNumId="25" w15:restartNumberingAfterBreak="0">
+  <w:abstractNum w:abstractNumId="26" w15:restartNumberingAfterBreak="0">
     <w:nsid w:val="7D7701CC"/>
     <w:multiLevelType w:val="hybridMultilevel"/>
     <w:tmpl w:val="3466B46A"/>
@@ -16231,7 +14342,7 @@
       </w:pPr>
     </w:lvl>
   </w:abstractNum>
-  <w:abstractNum w:abstractNumId="26" w15:restartNumberingAfterBreak="0">
+  <w:abstractNum w:abstractNumId="27" w15:restartNumberingAfterBreak="0">
     <w:nsid w:val="7DA50452"/>
     <w:multiLevelType w:val="hybridMultilevel"/>
     <w:tmpl w:val="EDBA7686"/>
@@ -16320,7 +14431,7 @@
       </w:pPr>
     </w:lvl>
   </w:abstractNum>
-  <w:abstractNum w:abstractNumId="27" w15:restartNumberingAfterBreak="0">
+  <w:abstractNum w:abstractNumId="28" w15:restartNumberingAfterBreak="0">
     <w:nsid w:val="7DB320E6"/>
     <w:multiLevelType w:val="hybridMultilevel"/>
     <w:tmpl w:val="045A2E7A"/>
@@ -16413,7 +14524,7 @@
     <w:abstractNumId w:val="3"/>
   </w:num>
   <w:num w:numId="2" w16cid:durableId="320083244">
-    <w:abstractNumId w:val="26"/>
+    <w:abstractNumId w:val="27"/>
   </w:num>
   <w:num w:numId="3" w16cid:durableId="581986649">
     <w:abstractNumId w:val="13"/>
@@ -16437,7 +14548,7 @@
     <w:abstractNumId w:val="23"/>
   </w:num>
   <w:num w:numId="10" w16cid:durableId="679232726">
-    <w:abstractNumId w:val="25"/>
+    <w:abstractNumId w:val="26"/>
   </w:num>
   <w:num w:numId="11" w16cid:durableId="109327955">
     <w:abstractNumId w:val="10"/>
@@ -16470,7 +14581,7 @@
     <w:abstractNumId w:val="6"/>
   </w:num>
   <w:num w:numId="21" w16cid:durableId="702365129">
-    <w:abstractNumId w:val="27"/>
+    <w:abstractNumId w:val="28"/>
   </w:num>
   <w:num w:numId="22" w16cid:durableId="691491585">
     <w:abstractNumId w:val="22"/>
@@ -16479,7 +14590,7 @@
     <w:abstractNumId w:val="17"/>
   </w:num>
   <w:num w:numId="24" w16cid:durableId="416096453">
-    <w:abstractNumId w:val="24"/>
+    <w:abstractNumId w:val="25"/>
   </w:num>
   <w:num w:numId="25" w16cid:durableId="1947348640">
     <w:abstractNumId w:val="19"/>
@@ -16492,6 +14603,9 @@
   </w:num>
   <w:num w:numId="28" w16cid:durableId="157037388">
     <w:abstractNumId w:val="21"/>
+  </w:num>
+  <w:num w:numId="29" w16cid:durableId="1597404764">
+    <w:abstractNumId w:val="24"/>
   </w:num>
 </w:numbering>
 </file>

</xml_diff>